<commit_message>
remaking a predefined design :D
</commit_message>
<xml_diff>
--- a/docs/com_ssd.docx
+++ b/docs/com_ssd.docx
@@ -10062,14 +10062,7 @@
                                 <w:sz w:val="16"/>
                                 <w:szCs w:val="16"/>
                               </w:rPr>
-                              <w:t>-</w:t>
-                            </w:r>
-                            <w:r>
-                              <w:rPr>
-                                <w:sz w:val="16"/>
-                                <w:szCs w:val="16"/>
-                              </w:rPr>
-                              <w:t>Null</w:t>
+                              <w:t>-Null</w:t>
                             </w:r>
                           </w:p>
                         </w:txbxContent>
@@ -10111,14 +10104,7 @@
                           <w:sz w:val="16"/>
                           <w:szCs w:val="16"/>
                         </w:rPr>
-                        <w:t>-</w:t>
-                      </w:r>
-                      <w:r>
-                        <w:rPr>
-                          <w:sz w:val="16"/>
-                          <w:szCs w:val="16"/>
-                        </w:rPr>
-                        <w:t>Null</w:t>
+                        <w:t>-Null</w:t>
                       </w:r>
                     </w:p>
                   </w:txbxContent>
@@ -10184,14 +10170,7 @@
                                 <w:sz w:val="16"/>
                                 <w:szCs w:val="16"/>
                               </w:rPr>
-                              <w:t>-</w:t>
-                            </w:r>
-                            <w:r>
-                              <w:rPr>
-                                <w:sz w:val="16"/>
-                                <w:szCs w:val="16"/>
-                              </w:rPr>
-                              <w:t>Not Null</w:t>
+                              <w:t>-Not Null</w:t>
                             </w:r>
                           </w:p>
                         </w:txbxContent>
@@ -10233,14 +10212,7 @@
                           <w:sz w:val="16"/>
                           <w:szCs w:val="16"/>
                         </w:rPr>
-                        <w:t>-</w:t>
-                      </w:r>
-                      <w:r>
-                        <w:rPr>
-                          <w:sz w:val="16"/>
-                          <w:szCs w:val="16"/>
-                        </w:rPr>
-                        <w:t>Not Null</w:t>
+                        <w:t>-Not Null</w:t>
                       </w:r>
                     </w:p>
                   </w:txbxContent>
@@ -10697,8 +10669,2500 @@
         </w:rPr>
         <w:t>3.4 ER Diagram</w:t>
       </w:r>
-      <w:bookmarkStart w:id="0" w:name="_GoBack"/>
-      <w:bookmarkEnd w:id="0"/>
+    </w:p>
+    <w:p>
+      <w:pPr>
+        <w:rPr>
+          <w:b/>
+          <w:bCs/>
+        </w:rPr>
+      </w:pPr>
+      <w:r>
+        <w:rPr>
+          <w:b/>
+          <w:bCs/>
+        </w:rPr>
+        <w:br w:type="page"/>
+      </w:r>
+    </w:p>
+    <w:p>
+      <w:pPr>
+        <w:rPr>
+          <w:b/>
+          <w:bCs/>
+        </w:rPr>
+      </w:pPr>
+      <w:r>
+        <w:rPr>
+          <w:b/>
+          <w:bCs/>
+          <w:noProof/>
+        </w:rPr>
+        <w:lastRenderedPageBreak/>
+        <mc:AlternateContent>
+          <mc:Choice Requires="wps">
+            <w:drawing>
+              <wp:anchor distT="0" distB="0" distL="114300" distR="114300" simplePos="0" relativeHeight="251741184" behindDoc="0" locked="0" layoutInCell="1" allowOverlap="1" wp14:anchorId="4C6EFCDB" wp14:editId="4D207442">
+                <wp:simplePos x="0" y="0"/>
+                <wp:positionH relativeFrom="column">
+                  <wp:posOffset>4124325</wp:posOffset>
+                </wp:positionH>
+                <wp:positionV relativeFrom="paragraph">
+                  <wp:posOffset>7096125</wp:posOffset>
+                </wp:positionV>
+                <wp:extent cx="1476375" cy="361950"/>
+                <wp:effectExtent l="0" t="0" r="28575" b="19050"/>
+                <wp:wrapNone/>
+                <wp:docPr id="120" name="Rectangle 120"/>
+                <wp:cNvGraphicFramePr/>
+                <a:graphic xmlns:a="http://schemas.openxmlformats.org/drawingml/2006/main">
+                  <a:graphicData uri="http://schemas.microsoft.com/office/word/2010/wordprocessingShape">
+                    <wps:wsp>
+                      <wps:cNvSpPr/>
+                      <wps:spPr>
+                        <a:xfrm>
+                          <a:off x="0" y="0"/>
+                          <a:ext cx="1476375" cy="361950"/>
+                        </a:xfrm>
+                        <a:prstGeom prst="rect">
+                          <a:avLst/>
+                        </a:prstGeom>
+                        <a:solidFill>
+                          <a:sysClr val="window" lastClr="FFFFFF"/>
+                        </a:solidFill>
+                        <a:ln w="12700" cap="flat" cmpd="sng" algn="ctr">
+                          <a:solidFill>
+                            <a:srgbClr val="70AD47"/>
+                          </a:solidFill>
+                          <a:prstDash val="solid"/>
+                          <a:miter lim="800000"/>
+                        </a:ln>
+                        <a:effectLst/>
+                      </wps:spPr>
+                      <wps:txbx>
+                        <w:txbxContent>
+                          <w:p>
+                            <w:pPr>
+                              <w:jc w:val="center"/>
+                              <w:rPr>
+                                <w:b/>
+                                <w:bCs/>
+                                <w:sz w:val="36"/>
+                                <w:szCs w:val="36"/>
+                              </w:rPr>
+                            </w:pPr>
+                            <w:r>
+                              <w:rPr>
+                                <w:b/>
+                                <w:bCs/>
+                                <w:sz w:val="36"/>
+                                <w:szCs w:val="36"/>
+                              </w:rPr>
+                              <w:t>Admin</w:t>
+                            </w:r>
+                          </w:p>
+                          <w:p>
+                            <w:pPr>
+                              <w:jc w:val="center"/>
+                              <w:rPr>
+                                <w:sz w:val="28"/>
+                                <w:szCs w:val="28"/>
+                              </w:rPr>
+                            </w:pPr>
+                          </w:p>
+                        </w:txbxContent>
+                      </wps:txbx>
+                      <wps:bodyPr rot="0" spcFirstLastPara="0" vertOverflow="overflow" horzOverflow="overflow" vert="horz" wrap="square" lIns="91440" tIns="45720" rIns="91440" bIns="45720" numCol="1" spcCol="0" rtlCol="0" fromWordArt="0" anchor="ctr" anchorCtr="0" forceAA="0" compatLnSpc="1">
+                        <a:prstTxWarp prst="textNoShape">
+                          <a:avLst/>
+                        </a:prstTxWarp>
+                        <a:noAutofit/>
+                      </wps:bodyPr>
+                    </wps:wsp>
+                  </a:graphicData>
+                </a:graphic>
+              </wp:anchor>
+            </w:drawing>
+          </mc:Choice>
+          <mc:Fallback>
+            <w:pict>
+              <v:rect w14:anchorId="4C6EFCDB" id="Rectangle 120" o:spid="_x0000_s1076" style="position:absolute;margin-left:324.75pt;margin-top:558.75pt;width:116.25pt;height:28.5pt;z-index:251741184;visibility:visible;mso-wrap-style:square;mso-wrap-distance-left:9pt;mso-wrap-distance-top:0;mso-wrap-distance-right:9pt;mso-wrap-distance-bottom:0;mso-position-horizontal:absolute;mso-position-horizontal-relative:text;mso-position-vertical:absolute;mso-position-vertical-relative:text;v-text-anchor:middle" o:gfxdata="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" fillcolor="window" strokecolor="#70ad47" strokeweight="1pt">
+                <v:textbox>
+                  <w:txbxContent>
+                    <w:p>
+                      <w:pPr>
+                        <w:jc w:val="center"/>
+                        <w:rPr>
+                          <w:b/>
+                          <w:bCs/>
+                          <w:sz w:val="36"/>
+                          <w:szCs w:val="36"/>
+                        </w:rPr>
+                      </w:pPr>
+                      <w:r>
+                        <w:rPr>
+                          <w:b/>
+                          <w:bCs/>
+                          <w:sz w:val="36"/>
+                          <w:szCs w:val="36"/>
+                        </w:rPr>
+                        <w:t>Admin</w:t>
+                      </w:r>
+                    </w:p>
+                    <w:p>
+                      <w:pPr>
+                        <w:jc w:val="center"/>
+                        <w:rPr>
+                          <w:sz w:val="28"/>
+                          <w:szCs w:val="28"/>
+                        </w:rPr>
+                      </w:pPr>
+                    </w:p>
+                  </w:txbxContent>
+                </v:textbox>
+              </v:rect>
+            </w:pict>
+          </mc:Fallback>
+        </mc:AlternateContent>
+      </w:r>
+      <w:r>
+        <w:rPr>
+          <w:b/>
+          <w:bCs/>
+          <w:noProof/>
+        </w:rPr>
+        <mc:AlternateContent>
+          <mc:Choice Requires="wps">
+            <w:drawing>
+              <wp:anchor distT="0" distB="0" distL="114300" distR="114300" simplePos="0" relativeHeight="251739136" behindDoc="0" locked="0" layoutInCell="1" allowOverlap="1" wp14:anchorId="581B2471" wp14:editId="00C4A448">
+                <wp:simplePos x="0" y="0"/>
+                <wp:positionH relativeFrom="column">
+                  <wp:posOffset>485775</wp:posOffset>
+                </wp:positionH>
+                <wp:positionV relativeFrom="paragraph">
+                  <wp:posOffset>7096125</wp:posOffset>
+                </wp:positionV>
+                <wp:extent cx="1476375" cy="361950"/>
+                <wp:effectExtent l="0" t="0" r="28575" b="19050"/>
+                <wp:wrapNone/>
+                <wp:docPr id="119" name="Rectangle 119"/>
+                <wp:cNvGraphicFramePr/>
+                <a:graphic xmlns:a="http://schemas.openxmlformats.org/drawingml/2006/main">
+                  <a:graphicData uri="http://schemas.microsoft.com/office/word/2010/wordprocessingShape">
+                    <wps:wsp>
+                      <wps:cNvSpPr/>
+                      <wps:spPr>
+                        <a:xfrm>
+                          <a:off x="0" y="0"/>
+                          <a:ext cx="1476375" cy="361950"/>
+                        </a:xfrm>
+                        <a:prstGeom prst="rect">
+                          <a:avLst/>
+                        </a:prstGeom>
+                        <a:solidFill>
+                          <a:sysClr val="window" lastClr="FFFFFF"/>
+                        </a:solidFill>
+                        <a:ln w="12700" cap="flat" cmpd="sng" algn="ctr">
+                          <a:solidFill>
+                            <a:srgbClr val="70AD47"/>
+                          </a:solidFill>
+                          <a:prstDash val="solid"/>
+                          <a:miter lim="800000"/>
+                        </a:ln>
+                        <a:effectLst/>
+                      </wps:spPr>
+                      <wps:txbx>
+                        <w:txbxContent>
+                          <w:p>
+                            <w:pPr>
+                              <w:jc w:val="center"/>
+                              <w:rPr>
+                                <w:b/>
+                                <w:bCs/>
+                                <w:sz w:val="28"/>
+                                <w:szCs w:val="28"/>
+                              </w:rPr>
+                            </w:pPr>
+                            <w:r>
+                              <w:rPr>
+                                <w:b/>
+                                <w:bCs/>
+                                <w:sz w:val="28"/>
+                                <w:szCs w:val="28"/>
+                              </w:rPr>
+                              <w:t>Not so Ordinary</w:t>
+                            </w:r>
+                          </w:p>
+                        </w:txbxContent>
+                      </wps:txbx>
+                      <wps:bodyPr rot="0" spcFirstLastPara="0" vertOverflow="overflow" horzOverflow="overflow" vert="horz" wrap="square" lIns="91440" tIns="45720" rIns="91440" bIns="45720" numCol="1" spcCol="0" rtlCol="0" fromWordArt="0" anchor="ctr" anchorCtr="0" forceAA="0" compatLnSpc="1">
+                        <a:prstTxWarp prst="textNoShape">
+                          <a:avLst/>
+                        </a:prstTxWarp>
+                        <a:noAutofit/>
+                      </wps:bodyPr>
+                    </wps:wsp>
+                  </a:graphicData>
+                </a:graphic>
+              </wp:anchor>
+            </w:drawing>
+          </mc:Choice>
+          <mc:Fallback>
+            <w:pict>
+              <v:rect w14:anchorId="581B2471" id="Rectangle 119" o:spid="_x0000_s1077" style="position:absolute;margin-left:38.25pt;margin-top:558.75pt;width:116.25pt;height:28.5pt;z-index:251739136;visibility:visible;mso-wrap-style:square;mso-wrap-distance-left:9pt;mso-wrap-distance-top:0;mso-wrap-distance-right:9pt;mso-wrap-distance-bottom:0;mso-position-horizontal:absolute;mso-position-horizontal-relative:text;mso-position-vertical:absolute;mso-position-vertical-relative:text;v-text-anchor:middle" o:gfxdata="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" fillcolor="window" strokecolor="#70ad47" strokeweight="1pt">
+                <v:textbox>
+                  <w:txbxContent>
+                    <w:p>
+                      <w:pPr>
+                        <w:jc w:val="center"/>
+                        <w:rPr>
+                          <w:b/>
+                          <w:bCs/>
+                          <w:sz w:val="28"/>
+                          <w:szCs w:val="28"/>
+                        </w:rPr>
+                      </w:pPr>
+                      <w:r>
+                        <w:rPr>
+                          <w:b/>
+                          <w:bCs/>
+                          <w:sz w:val="28"/>
+                          <w:szCs w:val="28"/>
+                        </w:rPr>
+                        <w:t>Not so Ordinary</w:t>
+                      </w:r>
+                    </w:p>
+                  </w:txbxContent>
+                </v:textbox>
+              </v:rect>
+            </w:pict>
+          </mc:Fallback>
+        </mc:AlternateContent>
+      </w:r>
+      <w:r>
+        <w:rPr>
+          <w:b/>
+          <w:bCs/>
+          <w:noProof/>
+        </w:rPr>
+        <mc:AlternateContent>
+          <mc:Choice Requires="wps">
+            <w:drawing>
+              <wp:anchor distT="0" distB="0" distL="114300" distR="114300" simplePos="0" relativeHeight="251737088" behindDoc="0" locked="0" layoutInCell="1" allowOverlap="1" wp14:anchorId="33066A51" wp14:editId="3FDE5D18">
+                <wp:simplePos x="0" y="0"/>
+                <wp:positionH relativeFrom="column">
+                  <wp:posOffset>3924300</wp:posOffset>
+                </wp:positionH>
+                <wp:positionV relativeFrom="paragraph">
+                  <wp:posOffset>-571500</wp:posOffset>
+                </wp:positionV>
+                <wp:extent cx="1476375" cy="361950"/>
+                <wp:effectExtent l="0" t="0" r="28575" b="19050"/>
+                <wp:wrapNone/>
+                <wp:docPr id="118" name="Rectangle 118"/>
+                <wp:cNvGraphicFramePr/>
+                <a:graphic xmlns:a="http://schemas.openxmlformats.org/drawingml/2006/main">
+                  <a:graphicData uri="http://schemas.microsoft.com/office/word/2010/wordprocessingShape">
+                    <wps:wsp>
+                      <wps:cNvSpPr/>
+                      <wps:spPr>
+                        <a:xfrm>
+                          <a:off x="0" y="0"/>
+                          <a:ext cx="1476375" cy="361950"/>
+                        </a:xfrm>
+                        <a:prstGeom prst="rect">
+                          <a:avLst/>
+                        </a:prstGeom>
+                        <a:solidFill>
+                          <a:sysClr val="window" lastClr="FFFFFF"/>
+                        </a:solidFill>
+                        <a:ln w="12700" cap="flat" cmpd="sng" algn="ctr">
+                          <a:solidFill>
+                            <a:srgbClr val="70AD47"/>
+                          </a:solidFill>
+                          <a:prstDash val="solid"/>
+                          <a:miter lim="800000"/>
+                        </a:ln>
+                        <a:effectLst/>
+                      </wps:spPr>
+                      <wps:txbx>
+                        <w:txbxContent>
+                          <w:p>
+                            <w:pPr>
+                              <w:jc w:val="center"/>
+                              <w:rPr>
+                                <w:b/>
+                                <w:bCs/>
+                                <w:sz w:val="32"/>
+                                <w:szCs w:val="32"/>
+                              </w:rPr>
+                            </w:pPr>
+                            <w:r>
+                              <w:rPr>
+                                <w:b/>
+                                <w:bCs/>
+                                <w:sz w:val="32"/>
+                                <w:szCs w:val="32"/>
+                              </w:rPr>
+                              <w:t>Ordinary</w:t>
+                            </w:r>
+                          </w:p>
+                        </w:txbxContent>
+                      </wps:txbx>
+                      <wps:bodyPr rot="0" spcFirstLastPara="0" vertOverflow="overflow" horzOverflow="overflow" vert="horz" wrap="square" lIns="91440" tIns="45720" rIns="91440" bIns="45720" numCol="1" spcCol="0" rtlCol="0" fromWordArt="0" anchor="ctr" anchorCtr="0" forceAA="0" compatLnSpc="1">
+                        <a:prstTxWarp prst="textNoShape">
+                          <a:avLst/>
+                        </a:prstTxWarp>
+                        <a:noAutofit/>
+                      </wps:bodyPr>
+                    </wps:wsp>
+                  </a:graphicData>
+                </a:graphic>
+              </wp:anchor>
+            </w:drawing>
+          </mc:Choice>
+          <mc:Fallback>
+            <w:pict>
+              <v:rect w14:anchorId="33066A51" id="Rectangle 118" o:spid="_x0000_s1078" style="position:absolute;margin-left:309pt;margin-top:-45pt;width:116.25pt;height:28.5pt;z-index:251737088;visibility:visible;mso-wrap-style:square;mso-wrap-distance-left:9pt;mso-wrap-distance-top:0;mso-wrap-distance-right:9pt;mso-wrap-distance-bottom:0;mso-position-horizontal:absolute;mso-position-horizontal-relative:text;mso-position-vertical:absolute;mso-position-vertical-relative:text;v-text-anchor:middle" o:gfxdata="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" fillcolor="window" strokecolor="#70ad47" strokeweight="1pt">
+                <v:textbox>
+                  <w:txbxContent>
+                    <w:p>
+                      <w:pPr>
+                        <w:jc w:val="center"/>
+                        <w:rPr>
+                          <w:b/>
+                          <w:bCs/>
+                          <w:sz w:val="32"/>
+                          <w:szCs w:val="32"/>
+                        </w:rPr>
+                      </w:pPr>
+                      <w:r>
+                        <w:rPr>
+                          <w:b/>
+                          <w:bCs/>
+                          <w:sz w:val="32"/>
+                          <w:szCs w:val="32"/>
+                        </w:rPr>
+                        <w:t>Ordinary</w:t>
+                      </w:r>
+                    </w:p>
+                  </w:txbxContent>
+                </v:textbox>
+              </v:rect>
+            </w:pict>
+          </mc:Fallback>
+        </mc:AlternateContent>
+      </w:r>
+      <w:r>
+        <w:rPr>
+          <w:b/>
+          <w:bCs/>
+          <w:noProof/>
+        </w:rPr>
+        <mc:AlternateContent>
+          <mc:Choice Requires="wps">
+            <w:drawing>
+              <wp:anchor distT="0" distB="0" distL="114300" distR="114300" simplePos="0" relativeHeight="251735040" behindDoc="0" locked="0" layoutInCell="1" allowOverlap="1" wp14:anchorId="7047389D" wp14:editId="5EC82415">
+                <wp:simplePos x="0" y="0"/>
+                <wp:positionH relativeFrom="column">
+                  <wp:posOffset>295275</wp:posOffset>
+                </wp:positionH>
+                <wp:positionV relativeFrom="paragraph">
+                  <wp:posOffset>-561975</wp:posOffset>
+                </wp:positionV>
+                <wp:extent cx="1476375" cy="361950"/>
+                <wp:effectExtent l="0" t="0" r="28575" b="19050"/>
+                <wp:wrapNone/>
+                <wp:docPr id="117" name="Rectangle 117"/>
+                <wp:cNvGraphicFramePr/>
+                <a:graphic xmlns:a="http://schemas.openxmlformats.org/drawingml/2006/main">
+                  <a:graphicData uri="http://schemas.microsoft.com/office/word/2010/wordprocessingShape">
+                    <wps:wsp>
+                      <wps:cNvSpPr/>
+                      <wps:spPr>
+                        <a:xfrm>
+                          <a:off x="0" y="0"/>
+                          <a:ext cx="1476375" cy="361950"/>
+                        </a:xfrm>
+                        <a:prstGeom prst="rect">
+                          <a:avLst/>
+                        </a:prstGeom>
+                      </wps:spPr>
+                      <wps:style>
+                        <a:lnRef idx="2">
+                          <a:schemeClr val="accent6"/>
+                        </a:lnRef>
+                        <a:fillRef idx="1">
+                          <a:schemeClr val="lt1"/>
+                        </a:fillRef>
+                        <a:effectRef idx="0">
+                          <a:schemeClr val="accent6"/>
+                        </a:effectRef>
+                        <a:fontRef idx="minor">
+                          <a:schemeClr val="dk1"/>
+                        </a:fontRef>
+                      </wps:style>
+                      <wps:txbx>
+                        <w:txbxContent>
+                          <w:p>
+                            <w:pPr>
+                              <w:jc w:val="center"/>
+                              <w:rPr>
+                                <w:b/>
+                                <w:bCs/>
+                                <w:sz w:val="28"/>
+                                <w:szCs w:val="28"/>
+                              </w:rPr>
+                            </w:pPr>
+                            <w:r>
+                              <w:rPr>
+                                <w:b/>
+                                <w:bCs/>
+                                <w:sz w:val="28"/>
+                                <w:szCs w:val="28"/>
+                              </w:rPr>
+                              <w:t>Like</w:t>
+                            </w:r>
+                            <w:r>
+                              <w:rPr>
+                                <w:b/>
+                                <w:bCs/>
+                                <w:sz w:val="28"/>
+                                <w:szCs w:val="28"/>
+                              </w:rPr>
+                              <w:t>-</w:t>
+                            </w:r>
+                            <w:r>
+                              <w:rPr>
+                                <w:b/>
+                                <w:bCs/>
+                                <w:sz w:val="28"/>
+                                <w:szCs w:val="28"/>
+                              </w:rPr>
+                              <w:t>Admin</w:t>
+                            </w:r>
+                          </w:p>
+                        </w:txbxContent>
+                      </wps:txbx>
+                      <wps:bodyPr rot="0" spcFirstLastPara="0" vertOverflow="overflow" horzOverflow="overflow" vert="horz" wrap="square" lIns="91440" tIns="45720" rIns="91440" bIns="45720" numCol="1" spcCol="0" rtlCol="0" fromWordArt="0" anchor="ctr" anchorCtr="0" forceAA="0" compatLnSpc="1">
+                        <a:prstTxWarp prst="textNoShape">
+                          <a:avLst/>
+                        </a:prstTxWarp>
+                        <a:noAutofit/>
+                      </wps:bodyPr>
+                    </wps:wsp>
+                  </a:graphicData>
+                </a:graphic>
+              </wp:anchor>
+            </w:drawing>
+          </mc:Choice>
+          <mc:Fallback>
+            <w:pict>
+              <v:rect w14:anchorId="7047389D" id="Rectangle 117" o:spid="_x0000_s1079" style="position:absolute;margin-left:23.25pt;margin-top:-44.25pt;width:116.25pt;height:28.5pt;z-index:251735040;visibility:visible;mso-wrap-style:square;mso-wrap-distance-left:9pt;mso-wrap-distance-top:0;mso-wrap-distance-right:9pt;mso-wrap-distance-bottom:0;mso-position-horizontal:absolute;mso-position-horizontal-relative:text;mso-position-vertical:absolute;mso-position-vertical-relative:text;v-text-anchor:middle" o:gfxdata="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" fillcolor="white [3201]" strokecolor="#70ad47 [3209]" strokeweight="1pt">
+                <v:textbox>
+                  <w:txbxContent>
+                    <w:p>
+                      <w:pPr>
+                        <w:jc w:val="center"/>
+                        <w:rPr>
+                          <w:b/>
+                          <w:bCs/>
+                          <w:sz w:val="28"/>
+                          <w:szCs w:val="28"/>
+                        </w:rPr>
+                      </w:pPr>
+                      <w:r>
+                        <w:rPr>
+                          <w:b/>
+                          <w:bCs/>
+                          <w:sz w:val="28"/>
+                          <w:szCs w:val="28"/>
+                        </w:rPr>
+                        <w:t>Like</w:t>
+                      </w:r>
+                      <w:r>
+                        <w:rPr>
+                          <w:b/>
+                          <w:bCs/>
+                          <w:sz w:val="28"/>
+                          <w:szCs w:val="28"/>
+                        </w:rPr>
+                        <w:t>-</w:t>
+                      </w:r>
+                      <w:r>
+                        <w:rPr>
+                          <w:b/>
+                          <w:bCs/>
+                          <w:sz w:val="28"/>
+                          <w:szCs w:val="28"/>
+                        </w:rPr>
+                        <w:t>Admin</w:t>
+                      </w:r>
+                    </w:p>
+                  </w:txbxContent>
+                </v:textbox>
+              </v:rect>
+            </w:pict>
+          </mc:Fallback>
+        </mc:AlternateContent>
+      </w:r>
+      <w:r>
+        <w:rPr>
+          <w:b/>
+          <w:bCs/>
+          <w:noProof/>
+        </w:rPr>
+        <mc:AlternateContent>
+          <mc:Choice Requires="wps">
+            <w:drawing>
+              <wp:anchor distT="0" distB="0" distL="114300" distR="114300" simplePos="0" relativeHeight="251732992" behindDoc="0" locked="0" layoutInCell="1" allowOverlap="1" wp14:anchorId="07CC8AEF" wp14:editId="5C458A90">
+                <wp:simplePos x="0" y="0"/>
+                <wp:positionH relativeFrom="column">
+                  <wp:posOffset>3219450</wp:posOffset>
+                </wp:positionH>
+                <wp:positionV relativeFrom="paragraph">
+                  <wp:posOffset>3590925</wp:posOffset>
+                </wp:positionV>
+                <wp:extent cx="3371850" cy="3505200"/>
+                <wp:effectExtent l="0" t="0" r="19050" b="19050"/>
+                <wp:wrapNone/>
+                <wp:docPr id="115" name="Rectangle 115"/>
+                <wp:cNvGraphicFramePr/>
+                <a:graphic xmlns:a="http://schemas.openxmlformats.org/drawingml/2006/main">
+                  <a:graphicData uri="http://schemas.microsoft.com/office/word/2010/wordprocessingShape">
+                    <wps:wsp>
+                      <wps:cNvSpPr/>
+                      <wps:spPr>
+                        <a:xfrm>
+                          <a:off x="0" y="0"/>
+                          <a:ext cx="3371850" cy="3505200"/>
+                        </a:xfrm>
+                        <a:prstGeom prst="rect">
+                          <a:avLst/>
+                        </a:prstGeom>
+                        <a:solidFill>
+                          <a:schemeClr val="tx2">
+                            <a:lumMod val="60000"/>
+                            <a:lumOff val="40000"/>
+                          </a:schemeClr>
+                        </a:solidFill>
+                        <a:ln w="12700" cap="flat" cmpd="sng" algn="ctr">
+                          <a:solidFill>
+                            <a:srgbClr val="4472C4">
+                              <a:shade val="50000"/>
+                            </a:srgbClr>
+                          </a:solidFill>
+                          <a:prstDash val="solid"/>
+                          <a:miter lim="800000"/>
+                        </a:ln>
+                        <a:effectLst/>
+                      </wps:spPr>
+                      <wps:txbx>
+                        <w:txbxContent>
+                          <w:p>
+                            <w:pPr>
+                              <w:jc w:val="center"/>
+                              <w:rPr>
+                                <w:color w:val="FFFFFF" w:themeColor="background1"/>
+                                <w:sz w:val="420"/>
+                                <w:szCs w:val="420"/>
+                              </w:rPr>
+                            </w:pPr>
+                            <w:r>
+                              <w:rPr>
+                                <w:color w:val="FFFFFF" w:themeColor="background1"/>
+                                <w:sz w:val="420"/>
+                                <w:szCs w:val="420"/>
+                              </w:rPr>
+                              <w:t>4</w:t>
+                            </w:r>
+                          </w:p>
+                        </w:txbxContent>
+                      </wps:txbx>
+                      <wps:bodyPr rot="0" spcFirstLastPara="0" vertOverflow="overflow" horzOverflow="overflow" vert="horz" wrap="square" lIns="91440" tIns="45720" rIns="91440" bIns="45720" numCol="1" spcCol="0" rtlCol="0" fromWordArt="0" anchor="ctr" anchorCtr="0" forceAA="0" compatLnSpc="1">
+                        <a:prstTxWarp prst="textNoShape">
+                          <a:avLst/>
+                        </a:prstTxWarp>
+                        <a:noAutofit/>
+                      </wps:bodyPr>
+                    </wps:wsp>
+                  </a:graphicData>
+                </a:graphic>
+                <wp14:sizeRelH relativeFrom="margin">
+                  <wp14:pctWidth>0</wp14:pctWidth>
+                </wp14:sizeRelH>
+                <wp14:sizeRelV relativeFrom="margin">
+                  <wp14:pctHeight>0</wp14:pctHeight>
+                </wp14:sizeRelV>
+              </wp:anchor>
+            </w:drawing>
+          </mc:Choice>
+          <mc:Fallback>
+            <w:pict>
+              <v:rect w14:anchorId="07CC8AEF" id="Rectangle 115" o:spid="_x0000_s1080" style="position:absolute;margin-left:253.5pt;margin-top:282.75pt;width:265.5pt;height:276pt;z-index:251732992;visibility:visible;mso-wrap-style:square;mso-width-percent:0;mso-height-percent:0;mso-wrap-distance-left:9pt;mso-wrap-distance-top:0;mso-wrap-distance-right:9pt;mso-wrap-distance-bottom:0;mso-position-horizontal:absolute;mso-position-horizontal-relative:text;mso-position-vertical:absolute;mso-position-vertical-relative:text;mso-width-percent:0;mso-height-percent:0;mso-width-relative:margin;mso-height-relative:margin;v-text-anchor:middle" o:gfxdata="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" fillcolor="#8496b0 [1951]" strokecolor="#2f528f" strokeweight="1pt">
+                <v:textbox>
+                  <w:txbxContent>
+                    <w:p>
+                      <w:pPr>
+                        <w:jc w:val="center"/>
+                        <w:rPr>
+                          <w:color w:val="FFFFFF" w:themeColor="background1"/>
+                          <w:sz w:val="420"/>
+                          <w:szCs w:val="420"/>
+                        </w:rPr>
+                      </w:pPr>
+                      <w:r>
+                        <w:rPr>
+                          <w:color w:val="FFFFFF" w:themeColor="background1"/>
+                          <w:sz w:val="420"/>
+                          <w:szCs w:val="420"/>
+                        </w:rPr>
+                        <w:t>4</w:t>
+                      </w:r>
+                    </w:p>
+                  </w:txbxContent>
+                </v:textbox>
+              </v:rect>
+            </w:pict>
+          </mc:Fallback>
+        </mc:AlternateContent>
+      </w:r>
+      <w:r>
+        <w:rPr>
+          <w:b/>
+          <w:bCs/>
+          <w:noProof/>
+        </w:rPr>
+        <mc:AlternateContent>
+          <mc:Choice Requires="wps">
+            <w:drawing>
+              <wp:anchor distT="0" distB="0" distL="114300" distR="114300" simplePos="0" relativeHeight="251734016" behindDoc="0" locked="0" layoutInCell="1" allowOverlap="1" wp14:anchorId="45189D2C" wp14:editId="757CB5DA">
+                <wp:simplePos x="0" y="0"/>
+                <wp:positionH relativeFrom="column">
+                  <wp:posOffset>3343275</wp:posOffset>
+                </wp:positionH>
+                <wp:positionV relativeFrom="paragraph">
+                  <wp:posOffset>3790950</wp:posOffset>
+                </wp:positionV>
+                <wp:extent cx="3086100" cy="3086100"/>
+                <wp:effectExtent l="0" t="0" r="19050" b="19050"/>
+                <wp:wrapNone/>
+                <wp:docPr id="116" name="Rectangle: Rounded Corners 116"/>
+                <wp:cNvGraphicFramePr/>
+                <a:graphic xmlns:a="http://schemas.openxmlformats.org/drawingml/2006/main">
+                  <a:graphicData uri="http://schemas.microsoft.com/office/word/2010/wordprocessingShape">
+                    <wps:wsp>
+                      <wps:cNvSpPr/>
+                      <wps:spPr>
+                        <a:xfrm>
+                          <a:off x="0" y="0"/>
+                          <a:ext cx="3086100" cy="3086100"/>
+                        </a:xfrm>
+                        <a:prstGeom prst="roundRect">
+                          <a:avLst/>
+                        </a:prstGeom>
+                        <a:noFill/>
+                        <a:ln w="12700" cap="flat" cmpd="sng" algn="ctr">
+                          <a:solidFill>
+                            <a:srgbClr val="4472C4">
+                              <a:shade val="50000"/>
+                            </a:srgbClr>
+                          </a:solidFill>
+                          <a:prstDash val="solid"/>
+                          <a:miter lim="800000"/>
+                        </a:ln>
+                        <a:effectLst/>
+                      </wps:spPr>
+                      <wps:txbx>
+                        <w:txbxContent>
+                          <w:p>
+                            <w:pPr>
+                              <w:pStyle w:val="ListParagraph"/>
+                              <w:numPr>
+                                <w:ilvl w:val="0"/>
+                                <w:numId w:val="3"/>
+                              </w:numPr>
+                              <w:rPr>
+                                <w:color w:val="000000" w:themeColor="text1"/>
+                                <w:sz w:val="24"/>
+                                <w:szCs w:val="24"/>
+                              </w:rPr>
+                            </w:pPr>
+                            <w:r>
+                              <w:rPr>
+                                <w:color w:val="000000" w:themeColor="text1"/>
+                                <w:sz w:val="24"/>
+                                <w:szCs w:val="24"/>
+                              </w:rPr>
+                              <w:t>Add payment</w:t>
+                            </w:r>
+                          </w:p>
+                          <w:p>
+                            <w:pPr>
+                              <w:pStyle w:val="ListParagraph"/>
+                              <w:numPr>
+                                <w:ilvl w:val="0"/>
+                                <w:numId w:val="3"/>
+                              </w:numPr>
+                              <w:rPr>
+                                <w:color w:val="000000" w:themeColor="text1"/>
+                                <w:sz w:val="24"/>
+                                <w:szCs w:val="24"/>
+                              </w:rPr>
+                            </w:pPr>
+                            <w:r>
+                              <w:rPr>
+                                <w:color w:val="000000" w:themeColor="text1"/>
+                                <w:sz w:val="24"/>
+                                <w:szCs w:val="24"/>
+                              </w:rPr>
+                              <w:t>Edit payment</w:t>
+                            </w:r>
+                          </w:p>
+                          <w:p>
+                            <w:pPr>
+                              <w:pStyle w:val="ListParagraph"/>
+                              <w:numPr>
+                                <w:ilvl w:val="0"/>
+                                <w:numId w:val="3"/>
+                              </w:numPr>
+                              <w:rPr>
+                                <w:color w:val="000000" w:themeColor="text1"/>
+                                <w:sz w:val="24"/>
+                                <w:szCs w:val="24"/>
+                              </w:rPr>
+                            </w:pPr>
+                            <w:r>
+                              <w:rPr>
+                                <w:color w:val="000000" w:themeColor="text1"/>
+                                <w:sz w:val="24"/>
+                                <w:szCs w:val="24"/>
+                              </w:rPr>
+                              <w:t>Fly payment</w:t>
+                            </w:r>
+                          </w:p>
+                          <w:p>
+                            <w:pPr>
+                              <w:pStyle w:val="ListParagraph"/>
+                              <w:numPr>
+                                <w:ilvl w:val="0"/>
+                                <w:numId w:val="3"/>
+                              </w:numPr>
+                              <w:rPr>
+                                <w:color w:val="000000" w:themeColor="text1"/>
+                                <w:sz w:val="24"/>
+                                <w:szCs w:val="24"/>
+                              </w:rPr>
+                            </w:pPr>
+                            <w:r>
+                              <w:rPr>
+                                <w:color w:val="000000" w:themeColor="text1"/>
+                                <w:sz w:val="24"/>
+                                <w:szCs w:val="24"/>
+                              </w:rPr>
+                              <w:t>Add user users</w:t>
+                            </w:r>
+                          </w:p>
+                          <w:p>
+                            <w:pPr>
+                              <w:pStyle w:val="ListParagraph"/>
+                              <w:numPr>
+                                <w:ilvl w:val="0"/>
+                                <w:numId w:val="3"/>
+                              </w:numPr>
+                              <w:rPr>
+                                <w:color w:val="000000" w:themeColor="text1"/>
+                                <w:sz w:val="24"/>
+                                <w:szCs w:val="24"/>
+                              </w:rPr>
+                            </w:pPr>
+                            <w:r>
+                              <w:rPr>
+                                <w:color w:val="000000" w:themeColor="text1"/>
+                                <w:sz w:val="24"/>
+                                <w:szCs w:val="24"/>
+                              </w:rPr>
+                              <w:t>Deactivate/Activate user</w:t>
+                            </w:r>
+                          </w:p>
+                          <w:p>
+                            <w:pPr>
+                              <w:pStyle w:val="ListParagraph"/>
+                              <w:numPr>
+                                <w:ilvl w:val="0"/>
+                                <w:numId w:val="3"/>
+                              </w:numPr>
+                              <w:rPr>
+                                <w:color w:val="000000" w:themeColor="text1"/>
+                                <w:sz w:val="24"/>
+                                <w:szCs w:val="24"/>
+                              </w:rPr>
+                            </w:pPr>
+                            <w:r>
+                              <w:rPr>
+                                <w:color w:val="000000" w:themeColor="text1"/>
+                                <w:sz w:val="24"/>
+                                <w:szCs w:val="24"/>
+                              </w:rPr>
+                              <w:t>Deactivate/Activate company</w:t>
+                            </w:r>
+                          </w:p>
+                          <w:p>
+                            <w:pPr>
+                              <w:pStyle w:val="ListParagraph"/>
+                              <w:numPr>
+                                <w:ilvl w:val="0"/>
+                                <w:numId w:val="3"/>
+                              </w:numPr>
+                              <w:rPr>
+                                <w:color w:val="000000" w:themeColor="text1"/>
+                                <w:sz w:val="24"/>
+                                <w:szCs w:val="24"/>
+                              </w:rPr>
+                            </w:pPr>
+                            <w:r>
+                              <w:rPr>
+                                <w:color w:val="000000" w:themeColor="text1"/>
+                                <w:sz w:val="24"/>
+                                <w:szCs w:val="24"/>
+                              </w:rPr>
+                              <w:t>Deactivate/Activate service</w:t>
+                            </w:r>
+                          </w:p>
+                          <w:p>
+                            <w:pPr>
+                              <w:pStyle w:val="ListParagraph"/>
+                              <w:numPr>
+                                <w:ilvl w:val="0"/>
+                                <w:numId w:val="3"/>
+                              </w:numPr>
+                              <w:rPr>
+                                <w:color w:val="000000" w:themeColor="text1"/>
+                                <w:sz w:val="24"/>
+                                <w:szCs w:val="24"/>
+                              </w:rPr>
+                            </w:pPr>
+                            <w:r>
+                              <w:rPr>
+                                <w:color w:val="000000" w:themeColor="text1"/>
+                                <w:sz w:val="24"/>
+                                <w:szCs w:val="24"/>
+                              </w:rPr>
+                              <w:t>Deactivate/Activate period</w:t>
+                            </w:r>
+                          </w:p>
+                          <w:p>
+                            <w:pPr>
+                              <w:pStyle w:val="ListParagraph"/>
+                              <w:numPr>
+                                <w:ilvl w:val="0"/>
+                                <w:numId w:val="3"/>
+                              </w:numPr>
+                              <w:rPr>
+                                <w:color w:val="000000" w:themeColor="text1"/>
+                                <w:sz w:val="24"/>
+                                <w:szCs w:val="24"/>
+                              </w:rPr>
+                            </w:pPr>
+                            <w:r>
+                              <w:rPr>
+                                <w:color w:val="000000" w:themeColor="text1"/>
+                                <w:sz w:val="24"/>
+                                <w:szCs w:val="24"/>
+                              </w:rPr>
+                              <w:t>Add department</w:t>
+                            </w:r>
+                          </w:p>
+                          <w:p>
+                            <w:pPr>
+                              <w:pStyle w:val="ListParagraph"/>
+                              <w:numPr>
+                                <w:ilvl w:val="0"/>
+                                <w:numId w:val="3"/>
+                              </w:numPr>
+                              <w:rPr>
+                                <w:color w:val="000000" w:themeColor="text1"/>
+                                <w:sz w:val="24"/>
+                                <w:szCs w:val="24"/>
+                              </w:rPr>
+                            </w:pPr>
+                            <w:r>
+                              <w:rPr>
+                                <w:color w:val="000000" w:themeColor="text1"/>
+                                <w:sz w:val="24"/>
+                                <w:szCs w:val="24"/>
+                              </w:rPr>
+                              <w:t>Add office</w:t>
+                            </w:r>
+                          </w:p>
+                          <w:p>
+                            <w:pPr>
+                              <w:pStyle w:val="ListParagraph"/>
+                              <w:numPr>
+                                <w:ilvl w:val="0"/>
+                                <w:numId w:val="3"/>
+                              </w:numPr>
+                              <w:rPr>
+                                <w:color w:val="000000" w:themeColor="text1"/>
+                                <w:sz w:val="24"/>
+                                <w:szCs w:val="24"/>
+                              </w:rPr>
+                            </w:pPr>
+                            <w:r>
+                              <w:rPr>
+                                <w:color w:val="000000" w:themeColor="text1"/>
+                                <w:sz w:val="24"/>
+                                <w:szCs w:val="24"/>
+                              </w:rPr>
+                              <w:t>Add other Admins</w:t>
+                            </w:r>
+                          </w:p>
+                          <w:p>
+                            <w:pPr>
+                              <w:pStyle w:val="ListParagraph"/>
+                              <w:numPr>
+                                <w:ilvl w:val="0"/>
+                                <w:numId w:val="3"/>
+                              </w:numPr>
+                              <w:rPr>
+                                <w:color w:val="000000" w:themeColor="text1"/>
+                                <w:sz w:val="24"/>
+                                <w:szCs w:val="24"/>
+                              </w:rPr>
+                            </w:pPr>
+                            <w:r>
+                              <w:rPr>
+                                <w:color w:val="000000" w:themeColor="text1"/>
+                                <w:sz w:val="24"/>
+                                <w:szCs w:val="24"/>
+                              </w:rPr>
+                              <w:t>Delete anything</w:t>
+                            </w:r>
+                          </w:p>
+                        </w:txbxContent>
+                      </wps:txbx>
+                      <wps:bodyPr rot="0" spcFirstLastPara="0" vertOverflow="overflow" horzOverflow="overflow" vert="horz" wrap="square" lIns="91440" tIns="45720" rIns="91440" bIns="45720" numCol="1" spcCol="0" rtlCol="0" fromWordArt="0" anchor="ctr" anchorCtr="0" forceAA="0" compatLnSpc="1">
+                        <a:prstTxWarp prst="textNoShape">
+                          <a:avLst/>
+                        </a:prstTxWarp>
+                        <a:noAutofit/>
+                      </wps:bodyPr>
+                    </wps:wsp>
+                  </a:graphicData>
+                </a:graphic>
+              </wp:anchor>
+            </w:drawing>
+          </mc:Choice>
+          <mc:Fallback>
+            <w:pict>
+              <v:roundrect w14:anchorId="45189D2C" id="Rectangle: Rounded Corners 116" o:spid="_x0000_s1081" style="position:absolute;margin-left:263.25pt;margin-top:298.5pt;width:243pt;height:243pt;z-index:251734016;visibility:visible;mso-wrap-style:square;mso-wrap-distance-left:9pt;mso-wrap-distance-top:0;mso-wrap-distance-right:9pt;mso-wrap-distance-bottom:0;mso-position-horizontal:absolute;mso-position-horizontal-relative:text;mso-position-vertical:absolute;mso-position-vertical-relative:text;v-text-anchor:middle" arcsize="10923f" o:gfxdata="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" filled="f" strokecolor="#2f528f" strokeweight="1pt">
+                <v:stroke joinstyle="miter"/>
+                <v:textbox>
+                  <w:txbxContent>
+                    <w:p>
+                      <w:pPr>
+                        <w:pStyle w:val="ListParagraph"/>
+                        <w:numPr>
+                          <w:ilvl w:val="0"/>
+                          <w:numId w:val="3"/>
+                        </w:numPr>
+                        <w:rPr>
+                          <w:color w:val="000000" w:themeColor="text1"/>
+                          <w:sz w:val="24"/>
+                          <w:szCs w:val="24"/>
+                        </w:rPr>
+                      </w:pPr>
+                      <w:r>
+                        <w:rPr>
+                          <w:color w:val="000000" w:themeColor="text1"/>
+                          <w:sz w:val="24"/>
+                          <w:szCs w:val="24"/>
+                        </w:rPr>
+                        <w:t>Add payment</w:t>
+                      </w:r>
+                    </w:p>
+                    <w:p>
+                      <w:pPr>
+                        <w:pStyle w:val="ListParagraph"/>
+                        <w:numPr>
+                          <w:ilvl w:val="0"/>
+                          <w:numId w:val="3"/>
+                        </w:numPr>
+                        <w:rPr>
+                          <w:color w:val="000000" w:themeColor="text1"/>
+                          <w:sz w:val="24"/>
+                          <w:szCs w:val="24"/>
+                        </w:rPr>
+                      </w:pPr>
+                      <w:r>
+                        <w:rPr>
+                          <w:color w:val="000000" w:themeColor="text1"/>
+                          <w:sz w:val="24"/>
+                          <w:szCs w:val="24"/>
+                        </w:rPr>
+                        <w:t>Edit payment</w:t>
+                      </w:r>
+                    </w:p>
+                    <w:p>
+                      <w:pPr>
+                        <w:pStyle w:val="ListParagraph"/>
+                        <w:numPr>
+                          <w:ilvl w:val="0"/>
+                          <w:numId w:val="3"/>
+                        </w:numPr>
+                        <w:rPr>
+                          <w:color w:val="000000" w:themeColor="text1"/>
+                          <w:sz w:val="24"/>
+                          <w:szCs w:val="24"/>
+                        </w:rPr>
+                      </w:pPr>
+                      <w:r>
+                        <w:rPr>
+                          <w:color w:val="000000" w:themeColor="text1"/>
+                          <w:sz w:val="24"/>
+                          <w:szCs w:val="24"/>
+                        </w:rPr>
+                        <w:t>Fly payment</w:t>
+                      </w:r>
+                    </w:p>
+                    <w:p>
+                      <w:pPr>
+                        <w:pStyle w:val="ListParagraph"/>
+                        <w:numPr>
+                          <w:ilvl w:val="0"/>
+                          <w:numId w:val="3"/>
+                        </w:numPr>
+                        <w:rPr>
+                          <w:color w:val="000000" w:themeColor="text1"/>
+                          <w:sz w:val="24"/>
+                          <w:szCs w:val="24"/>
+                        </w:rPr>
+                      </w:pPr>
+                      <w:r>
+                        <w:rPr>
+                          <w:color w:val="000000" w:themeColor="text1"/>
+                          <w:sz w:val="24"/>
+                          <w:szCs w:val="24"/>
+                        </w:rPr>
+                        <w:t>Add user users</w:t>
+                      </w:r>
+                    </w:p>
+                    <w:p>
+                      <w:pPr>
+                        <w:pStyle w:val="ListParagraph"/>
+                        <w:numPr>
+                          <w:ilvl w:val="0"/>
+                          <w:numId w:val="3"/>
+                        </w:numPr>
+                        <w:rPr>
+                          <w:color w:val="000000" w:themeColor="text1"/>
+                          <w:sz w:val="24"/>
+                          <w:szCs w:val="24"/>
+                        </w:rPr>
+                      </w:pPr>
+                      <w:r>
+                        <w:rPr>
+                          <w:color w:val="000000" w:themeColor="text1"/>
+                          <w:sz w:val="24"/>
+                          <w:szCs w:val="24"/>
+                        </w:rPr>
+                        <w:t>Deactivate/Activate user</w:t>
+                      </w:r>
+                    </w:p>
+                    <w:p>
+                      <w:pPr>
+                        <w:pStyle w:val="ListParagraph"/>
+                        <w:numPr>
+                          <w:ilvl w:val="0"/>
+                          <w:numId w:val="3"/>
+                        </w:numPr>
+                        <w:rPr>
+                          <w:color w:val="000000" w:themeColor="text1"/>
+                          <w:sz w:val="24"/>
+                          <w:szCs w:val="24"/>
+                        </w:rPr>
+                      </w:pPr>
+                      <w:r>
+                        <w:rPr>
+                          <w:color w:val="000000" w:themeColor="text1"/>
+                          <w:sz w:val="24"/>
+                          <w:szCs w:val="24"/>
+                        </w:rPr>
+                        <w:t>Deactivate/Activate company</w:t>
+                      </w:r>
+                    </w:p>
+                    <w:p>
+                      <w:pPr>
+                        <w:pStyle w:val="ListParagraph"/>
+                        <w:numPr>
+                          <w:ilvl w:val="0"/>
+                          <w:numId w:val="3"/>
+                        </w:numPr>
+                        <w:rPr>
+                          <w:color w:val="000000" w:themeColor="text1"/>
+                          <w:sz w:val="24"/>
+                          <w:szCs w:val="24"/>
+                        </w:rPr>
+                      </w:pPr>
+                      <w:r>
+                        <w:rPr>
+                          <w:color w:val="000000" w:themeColor="text1"/>
+                          <w:sz w:val="24"/>
+                          <w:szCs w:val="24"/>
+                        </w:rPr>
+                        <w:t>Deactivate/Activate service</w:t>
+                      </w:r>
+                    </w:p>
+                    <w:p>
+                      <w:pPr>
+                        <w:pStyle w:val="ListParagraph"/>
+                        <w:numPr>
+                          <w:ilvl w:val="0"/>
+                          <w:numId w:val="3"/>
+                        </w:numPr>
+                        <w:rPr>
+                          <w:color w:val="000000" w:themeColor="text1"/>
+                          <w:sz w:val="24"/>
+                          <w:szCs w:val="24"/>
+                        </w:rPr>
+                      </w:pPr>
+                      <w:r>
+                        <w:rPr>
+                          <w:color w:val="000000" w:themeColor="text1"/>
+                          <w:sz w:val="24"/>
+                          <w:szCs w:val="24"/>
+                        </w:rPr>
+                        <w:t>Deactivate/Activate period</w:t>
+                      </w:r>
+                    </w:p>
+                    <w:p>
+                      <w:pPr>
+                        <w:pStyle w:val="ListParagraph"/>
+                        <w:numPr>
+                          <w:ilvl w:val="0"/>
+                          <w:numId w:val="3"/>
+                        </w:numPr>
+                        <w:rPr>
+                          <w:color w:val="000000" w:themeColor="text1"/>
+                          <w:sz w:val="24"/>
+                          <w:szCs w:val="24"/>
+                        </w:rPr>
+                      </w:pPr>
+                      <w:r>
+                        <w:rPr>
+                          <w:color w:val="000000" w:themeColor="text1"/>
+                          <w:sz w:val="24"/>
+                          <w:szCs w:val="24"/>
+                        </w:rPr>
+                        <w:t>Add department</w:t>
+                      </w:r>
+                    </w:p>
+                    <w:p>
+                      <w:pPr>
+                        <w:pStyle w:val="ListParagraph"/>
+                        <w:numPr>
+                          <w:ilvl w:val="0"/>
+                          <w:numId w:val="3"/>
+                        </w:numPr>
+                        <w:rPr>
+                          <w:color w:val="000000" w:themeColor="text1"/>
+                          <w:sz w:val="24"/>
+                          <w:szCs w:val="24"/>
+                        </w:rPr>
+                      </w:pPr>
+                      <w:r>
+                        <w:rPr>
+                          <w:color w:val="000000" w:themeColor="text1"/>
+                          <w:sz w:val="24"/>
+                          <w:szCs w:val="24"/>
+                        </w:rPr>
+                        <w:t>Add office</w:t>
+                      </w:r>
+                    </w:p>
+                    <w:p>
+                      <w:pPr>
+                        <w:pStyle w:val="ListParagraph"/>
+                        <w:numPr>
+                          <w:ilvl w:val="0"/>
+                          <w:numId w:val="3"/>
+                        </w:numPr>
+                        <w:rPr>
+                          <w:color w:val="000000" w:themeColor="text1"/>
+                          <w:sz w:val="24"/>
+                          <w:szCs w:val="24"/>
+                        </w:rPr>
+                      </w:pPr>
+                      <w:r>
+                        <w:rPr>
+                          <w:color w:val="000000" w:themeColor="text1"/>
+                          <w:sz w:val="24"/>
+                          <w:szCs w:val="24"/>
+                        </w:rPr>
+                        <w:t>Add other Admins</w:t>
+                      </w:r>
+                    </w:p>
+                    <w:p>
+                      <w:pPr>
+                        <w:pStyle w:val="ListParagraph"/>
+                        <w:numPr>
+                          <w:ilvl w:val="0"/>
+                          <w:numId w:val="3"/>
+                        </w:numPr>
+                        <w:rPr>
+                          <w:color w:val="000000" w:themeColor="text1"/>
+                          <w:sz w:val="24"/>
+                          <w:szCs w:val="24"/>
+                        </w:rPr>
+                      </w:pPr>
+                      <w:r>
+                        <w:rPr>
+                          <w:color w:val="000000" w:themeColor="text1"/>
+                          <w:sz w:val="24"/>
+                          <w:szCs w:val="24"/>
+                        </w:rPr>
+                        <w:t>Delete anything</w:t>
+                      </w:r>
+                    </w:p>
+                  </w:txbxContent>
+                </v:textbox>
+              </v:roundrect>
+            </w:pict>
+          </mc:Fallback>
+        </mc:AlternateContent>
+      </w:r>
+      <w:r>
+        <w:rPr>
+          <w:b/>
+          <w:bCs/>
+          <w:noProof/>
+        </w:rPr>
+        <mc:AlternateContent>
+          <mc:Choice Requires="wps">
+            <w:drawing>
+              <wp:anchor distT="0" distB="0" distL="114300" distR="114300" simplePos="0" relativeHeight="251730944" behindDoc="0" locked="0" layoutInCell="1" allowOverlap="1" wp14:anchorId="7D825923" wp14:editId="41161A9D">
+                <wp:simplePos x="0" y="0"/>
+                <wp:positionH relativeFrom="column">
+                  <wp:posOffset>-219075</wp:posOffset>
+                </wp:positionH>
+                <wp:positionV relativeFrom="paragraph">
+                  <wp:posOffset>3790950</wp:posOffset>
+                </wp:positionV>
+                <wp:extent cx="3086100" cy="3086100"/>
+                <wp:effectExtent l="0" t="0" r="19050" b="19050"/>
+                <wp:wrapNone/>
+                <wp:docPr id="112" name="Rectangle: Rounded Corners 112"/>
+                <wp:cNvGraphicFramePr/>
+                <a:graphic xmlns:a="http://schemas.openxmlformats.org/drawingml/2006/main">
+                  <a:graphicData uri="http://schemas.microsoft.com/office/word/2010/wordprocessingShape">
+                    <wps:wsp>
+                      <wps:cNvSpPr/>
+                      <wps:spPr>
+                        <a:xfrm>
+                          <a:off x="0" y="0"/>
+                          <a:ext cx="3086100" cy="3086100"/>
+                        </a:xfrm>
+                        <a:prstGeom prst="roundRect">
+                          <a:avLst/>
+                        </a:prstGeom>
+                        <a:noFill/>
+                        <a:ln w="12700" cap="flat" cmpd="sng" algn="ctr">
+                          <a:solidFill>
+                            <a:srgbClr val="4472C4">
+                              <a:shade val="50000"/>
+                            </a:srgbClr>
+                          </a:solidFill>
+                          <a:prstDash val="solid"/>
+                          <a:miter lim="800000"/>
+                        </a:ln>
+                        <a:effectLst/>
+                      </wps:spPr>
+                      <wps:txbx>
+                        <w:txbxContent>
+                          <w:p>
+                            <w:pPr>
+                              <w:pStyle w:val="ListParagraph"/>
+                              <w:rPr>
+                                <w:color w:val="000000" w:themeColor="text1"/>
+                                <w:sz w:val="32"/>
+                                <w:szCs w:val="32"/>
+                              </w:rPr>
+                            </w:pPr>
+                            <w:bookmarkStart w:id="0" w:name="_GoBack"/>
+                            <w:bookmarkEnd w:id="0"/>
+                          </w:p>
+                          <w:p>
+                            <w:pPr>
+                              <w:pStyle w:val="ListParagraph"/>
+                              <w:numPr>
+                                <w:ilvl w:val="0"/>
+                                <w:numId w:val="3"/>
+                              </w:numPr>
+                              <w:rPr>
+                                <w:color w:val="000000" w:themeColor="text1"/>
+                                <w:sz w:val="32"/>
+                                <w:szCs w:val="32"/>
+                              </w:rPr>
+                            </w:pPr>
+                            <w:r>
+                              <w:rPr>
+                                <w:color w:val="000000" w:themeColor="text1"/>
+                                <w:sz w:val="32"/>
+                                <w:szCs w:val="32"/>
+                              </w:rPr>
+                              <w:t>Deactivate/Activate user</w:t>
+                            </w:r>
+                          </w:p>
+                          <w:p>
+                            <w:pPr>
+                              <w:pStyle w:val="ListParagraph"/>
+                              <w:rPr>
+                                <w:color w:val="000000" w:themeColor="text1"/>
+                                <w:sz w:val="32"/>
+                                <w:szCs w:val="32"/>
+                              </w:rPr>
+                            </w:pPr>
+                          </w:p>
+                        </w:txbxContent>
+                      </wps:txbx>
+                      <wps:bodyPr rot="0" spcFirstLastPara="0" vertOverflow="overflow" horzOverflow="overflow" vert="horz" wrap="square" lIns="91440" tIns="45720" rIns="91440" bIns="45720" numCol="1" spcCol="0" rtlCol="0" fromWordArt="0" anchor="ctr" anchorCtr="0" forceAA="0" compatLnSpc="1">
+                        <a:prstTxWarp prst="textNoShape">
+                          <a:avLst/>
+                        </a:prstTxWarp>
+                        <a:noAutofit/>
+                      </wps:bodyPr>
+                    </wps:wsp>
+                  </a:graphicData>
+                </a:graphic>
+              </wp:anchor>
+            </w:drawing>
+          </mc:Choice>
+          <mc:Fallback>
+            <w:pict>
+              <v:roundrect w14:anchorId="7D825923" id="Rectangle: Rounded Corners 112" o:spid="_x0000_s1082" style="position:absolute;margin-left:-17.25pt;margin-top:298.5pt;width:243pt;height:243pt;z-index:251730944;visibility:visible;mso-wrap-style:square;mso-wrap-distance-left:9pt;mso-wrap-distance-top:0;mso-wrap-distance-right:9pt;mso-wrap-distance-bottom:0;mso-position-horizontal:absolute;mso-position-horizontal-relative:text;mso-position-vertical:absolute;mso-position-vertical-relative:text;v-text-anchor:middle" arcsize="10923f" o:gfxdata="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" filled="f" strokecolor="#2f528f" strokeweight="1pt">
+                <v:stroke joinstyle="miter"/>
+                <v:textbox>
+                  <w:txbxContent>
+                    <w:p>
+                      <w:pPr>
+                        <w:pStyle w:val="ListParagraph"/>
+                        <w:rPr>
+                          <w:color w:val="000000" w:themeColor="text1"/>
+                          <w:sz w:val="32"/>
+                          <w:szCs w:val="32"/>
+                        </w:rPr>
+                      </w:pPr>
+                      <w:bookmarkStart w:id="1" w:name="_GoBack"/>
+                      <w:bookmarkEnd w:id="1"/>
+                    </w:p>
+                    <w:p>
+                      <w:pPr>
+                        <w:pStyle w:val="ListParagraph"/>
+                        <w:numPr>
+                          <w:ilvl w:val="0"/>
+                          <w:numId w:val="3"/>
+                        </w:numPr>
+                        <w:rPr>
+                          <w:color w:val="000000" w:themeColor="text1"/>
+                          <w:sz w:val="32"/>
+                          <w:szCs w:val="32"/>
+                        </w:rPr>
+                      </w:pPr>
+                      <w:r>
+                        <w:rPr>
+                          <w:color w:val="000000" w:themeColor="text1"/>
+                          <w:sz w:val="32"/>
+                          <w:szCs w:val="32"/>
+                        </w:rPr>
+                        <w:t>Deactivate/Activate user</w:t>
+                      </w:r>
+                    </w:p>
+                    <w:p>
+                      <w:pPr>
+                        <w:pStyle w:val="ListParagraph"/>
+                        <w:rPr>
+                          <w:color w:val="000000" w:themeColor="text1"/>
+                          <w:sz w:val="32"/>
+                          <w:szCs w:val="32"/>
+                        </w:rPr>
+                      </w:pPr>
+                    </w:p>
+                  </w:txbxContent>
+                </v:textbox>
+              </v:roundrect>
+            </w:pict>
+          </mc:Fallback>
+        </mc:AlternateContent>
+      </w:r>
+      <w:r>
+        <w:rPr>
+          <w:b/>
+          <w:bCs/>
+          <w:noProof/>
+        </w:rPr>
+        <mc:AlternateContent>
+          <mc:Choice Requires="wps">
+            <w:drawing>
+              <wp:anchor distT="0" distB="0" distL="114300" distR="114300" simplePos="0" relativeHeight="251729920" behindDoc="0" locked="0" layoutInCell="1" allowOverlap="1" wp14:anchorId="626AE652" wp14:editId="6FDAE8ED">
+                <wp:simplePos x="0" y="0"/>
+                <wp:positionH relativeFrom="column">
+                  <wp:posOffset>-342900</wp:posOffset>
+                </wp:positionH>
+                <wp:positionV relativeFrom="paragraph">
+                  <wp:posOffset>3590925</wp:posOffset>
+                </wp:positionV>
+                <wp:extent cx="3371850" cy="3505200"/>
+                <wp:effectExtent l="0" t="0" r="19050" b="19050"/>
+                <wp:wrapNone/>
+                <wp:docPr id="111" name="Rectangle 111"/>
+                <wp:cNvGraphicFramePr/>
+                <a:graphic xmlns:a="http://schemas.openxmlformats.org/drawingml/2006/main">
+                  <a:graphicData uri="http://schemas.microsoft.com/office/word/2010/wordprocessingShape">
+                    <wps:wsp>
+                      <wps:cNvSpPr/>
+                      <wps:spPr>
+                        <a:xfrm>
+                          <a:off x="0" y="0"/>
+                          <a:ext cx="3371850" cy="3505200"/>
+                        </a:xfrm>
+                        <a:prstGeom prst="rect">
+                          <a:avLst/>
+                        </a:prstGeom>
+                        <a:solidFill>
+                          <a:schemeClr val="tx2">
+                            <a:lumMod val="75000"/>
+                          </a:schemeClr>
+                        </a:solidFill>
+                        <a:ln w="12700" cap="flat" cmpd="sng" algn="ctr">
+                          <a:solidFill>
+                            <a:srgbClr val="4472C4">
+                              <a:shade val="50000"/>
+                            </a:srgbClr>
+                          </a:solidFill>
+                          <a:prstDash val="solid"/>
+                          <a:miter lim="800000"/>
+                        </a:ln>
+                        <a:effectLst/>
+                      </wps:spPr>
+                      <wps:txbx>
+                        <w:txbxContent>
+                          <w:p>
+                            <w:pPr>
+                              <w:jc w:val="center"/>
+                              <w:rPr>
+                                <w:color w:val="FFFFFF" w:themeColor="background1"/>
+                                <w:sz w:val="420"/>
+                                <w:szCs w:val="420"/>
+                              </w:rPr>
+                            </w:pPr>
+                            <w:r>
+                              <w:rPr>
+                                <w:color w:val="FFFFFF" w:themeColor="background1"/>
+                                <w:sz w:val="420"/>
+                                <w:szCs w:val="420"/>
+                              </w:rPr>
+                              <w:t>3</w:t>
+                            </w:r>
+                          </w:p>
+                        </w:txbxContent>
+                      </wps:txbx>
+                      <wps:bodyPr rot="0" spcFirstLastPara="0" vertOverflow="overflow" horzOverflow="overflow" vert="horz" wrap="square" lIns="91440" tIns="45720" rIns="91440" bIns="45720" numCol="1" spcCol="0" rtlCol="0" fromWordArt="0" anchor="ctr" anchorCtr="0" forceAA="0" compatLnSpc="1">
+                        <a:prstTxWarp prst="textNoShape">
+                          <a:avLst/>
+                        </a:prstTxWarp>
+                        <a:noAutofit/>
+                      </wps:bodyPr>
+                    </wps:wsp>
+                  </a:graphicData>
+                </a:graphic>
+                <wp14:sizeRelH relativeFrom="margin">
+                  <wp14:pctWidth>0</wp14:pctWidth>
+                </wp14:sizeRelH>
+                <wp14:sizeRelV relativeFrom="margin">
+                  <wp14:pctHeight>0</wp14:pctHeight>
+                </wp14:sizeRelV>
+              </wp:anchor>
+            </w:drawing>
+          </mc:Choice>
+          <mc:Fallback>
+            <w:pict>
+              <v:rect w14:anchorId="626AE652" id="Rectangle 111" o:spid="_x0000_s1083" style="position:absolute;margin-left:-27pt;margin-top:282.75pt;width:265.5pt;height:276pt;z-index:251729920;visibility:visible;mso-wrap-style:square;mso-width-percent:0;mso-height-percent:0;mso-wrap-distance-left:9pt;mso-wrap-distance-top:0;mso-wrap-distance-right:9pt;mso-wrap-distance-bottom:0;mso-position-horizontal:absolute;mso-position-horizontal-relative:text;mso-position-vertical:absolute;mso-position-vertical-relative:text;mso-width-percent:0;mso-height-percent:0;mso-width-relative:margin;mso-height-relative:margin;v-text-anchor:middle" o:gfxdata="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" fillcolor="#323e4f [2415]" strokecolor="#2f528f" strokeweight="1pt">
+                <v:textbox>
+                  <w:txbxContent>
+                    <w:p>
+                      <w:pPr>
+                        <w:jc w:val="center"/>
+                        <w:rPr>
+                          <w:color w:val="FFFFFF" w:themeColor="background1"/>
+                          <w:sz w:val="420"/>
+                          <w:szCs w:val="420"/>
+                        </w:rPr>
+                      </w:pPr>
+                      <w:r>
+                        <w:rPr>
+                          <w:color w:val="FFFFFF" w:themeColor="background1"/>
+                          <w:sz w:val="420"/>
+                          <w:szCs w:val="420"/>
+                        </w:rPr>
+                        <w:t>3</w:t>
+                      </w:r>
+                    </w:p>
+                  </w:txbxContent>
+                </v:textbox>
+              </v:rect>
+            </w:pict>
+          </mc:Fallback>
+        </mc:AlternateContent>
+      </w:r>
+      <w:r>
+        <w:rPr>
+          <w:b/>
+          <w:bCs/>
+          <w:noProof/>
+        </w:rPr>
+        <mc:AlternateContent>
+          <mc:Choice Requires="wps">
+            <w:drawing>
+              <wp:anchor distT="0" distB="0" distL="114300" distR="114300" simplePos="0" relativeHeight="251727872" behindDoc="0" locked="0" layoutInCell="1" allowOverlap="1" wp14:anchorId="7C54EB2A" wp14:editId="5DB6156C">
+                <wp:simplePos x="0" y="0"/>
+                <wp:positionH relativeFrom="column">
+                  <wp:posOffset>3314700</wp:posOffset>
+                </wp:positionH>
+                <wp:positionV relativeFrom="paragraph">
+                  <wp:posOffset>0</wp:posOffset>
+                </wp:positionV>
+                <wp:extent cx="3086100" cy="3086100"/>
+                <wp:effectExtent l="0" t="0" r="19050" b="19050"/>
+                <wp:wrapNone/>
+                <wp:docPr id="110" name="Rectangle: Rounded Corners 110"/>
+                <wp:cNvGraphicFramePr/>
+                <a:graphic xmlns:a="http://schemas.openxmlformats.org/drawingml/2006/main">
+                  <a:graphicData uri="http://schemas.microsoft.com/office/word/2010/wordprocessingShape">
+                    <wps:wsp>
+                      <wps:cNvSpPr/>
+                      <wps:spPr>
+                        <a:xfrm>
+                          <a:off x="0" y="0"/>
+                          <a:ext cx="3086100" cy="3086100"/>
+                        </a:xfrm>
+                        <a:prstGeom prst="roundRect">
+                          <a:avLst/>
+                        </a:prstGeom>
+                        <a:noFill/>
+                        <a:ln w="12700" cap="flat" cmpd="sng" algn="ctr">
+                          <a:solidFill>
+                            <a:srgbClr val="4472C4">
+                              <a:shade val="50000"/>
+                            </a:srgbClr>
+                          </a:solidFill>
+                          <a:prstDash val="solid"/>
+                          <a:miter lim="800000"/>
+                        </a:ln>
+                        <a:effectLst/>
+                      </wps:spPr>
+                      <wps:txbx>
+                        <w:txbxContent>
+                          <w:p>
+                            <w:pPr>
+                              <w:pStyle w:val="ListParagraph"/>
+                              <w:numPr>
+                                <w:ilvl w:val="0"/>
+                                <w:numId w:val="3"/>
+                              </w:numPr>
+                              <w:rPr>
+                                <w:color w:val="000000" w:themeColor="text1"/>
+                                <w:sz w:val="52"/>
+                                <w:szCs w:val="52"/>
+                              </w:rPr>
+                            </w:pPr>
+                            <w:r>
+                              <w:rPr>
+                                <w:color w:val="000000" w:themeColor="text1"/>
+                                <w:sz w:val="52"/>
+                                <w:szCs w:val="52"/>
+                              </w:rPr>
+                              <w:t>Add payment</w:t>
+                            </w:r>
+                          </w:p>
+                          <w:p>
+                            <w:pPr>
+                              <w:pStyle w:val="ListParagraph"/>
+                              <w:rPr>
+                                <w:color w:val="000000" w:themeColor="text1"/>
+                                <w:sz w:val="52"/>
+                                <w:szCs w:val="52"/>
+                              </w:rPr>
+                            </w:pPr>
+                          </w:p>
+                        </w:txbxContent>
+                      </wps:txbx>
+                      <wps:bodyPr rot="0" spcFirstLastPara="0" vertOverflow="overflow" horzOverflow="overflow" vert="horz" wrap="square" lIns="91440" tIns="45720" rIns="91440" bIns="45720" numCol="1" spcCol="0" rtlCol="0" fromWordArt="0" anchor="ctr" anchorCtr="0" forceAA="0" compatLnSpc="1">
+                        <a:prstTxWarp prst="textNoShape">
+                          <a:avLst/>
+                        </a:prstTxWarp>
+                        <a:noAutofit/>
+                      </wps:bodyPr>
+                    </wps:wsp>
+                  </a:graphicData>
+                </a:graphic>
+              </wp:anchor>
+            </w:drawing>
+          </mc:Choice>
+          <mc:Fallback>
+            <w:pict>
+              <v:roundrect w14:anchorId="7C54EB2A" id="Rectangle: Rounded Corners 110" o:spid="_x0000_s1084" style="position:absolute;margin-left:261pt;margin-top:0;width:243pt;height:243pt;z-index:251727872;visibility:visible;mso-wrap-style:square;mso-wrap-distance-left:9pt;mso-wrap-distance-top:0;mso-wrap-distance-right:9pt;mso-wrap-distance-bottom:0;mso-position-horizontal:absolute;mso-position-horizontal-relative:text;mso-position-vertical:absolute;mso-position-vertical-relative:text;v-text-anchor:middle" arcsize="10923f" o:gfxdata="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" filled="f" strokecolor="#2f528f" strokeweight="1pt">
+                <v:stroke joinstyle="miter"/>
+                <v:textbox>
+                  <w:txbxContent>
+                    <w:p>
+                      <w:pPr>
+                        <w:pStyle w:val="ListParagraph"/>
+                        <w:numPr>
+                          <w:ilvl w:val="0"/>
+                          <w:numId w:val="3"/>
+                        </w:numPr>
+                        <w:rPr>
+                          <w:color w:val="000000" w:themeColor="text1"/>
+                          <w:sz w:val="52"/>
+                          <w:szCs w:val="52"/>
+                        </w:rPr>
+                      </w:pPr>
+                      <w:r>
+                        <w:rPr>
+                          <w:color w:val="000000" w:themeColor="text1"/>
+                          <w:sz w:val="52"/>
+                          <w:szCs w:val="52"/>
+                        </w:rPr>
+                        <w:t>Add payment</w:t>
+                      </w:r>
+                    </w:p>
+                    <w:p>
+                      <w:pPr>
+                        <w:pStyle w:val="ListParagraph"/>
+                        <w:rPr>
+                          <w:color w:val="000000" w:themeColor="text1"/>
+                          <w:sz w:val="52"/>
+                          <w:szCs w:val="52"/>
+                        </w:rPr>
+                      </w:pPr>
+                    </w:p>
+                  </w:txbxContent>
+                </v:textbox>
+              </v:roundrect>
+            </w:pict>
+          </mc:Fallback>
+        </mc:AlternateContent>
+      </w:r>
+      <w:r>
+        <w:rPr>
+          <w:b/>
+          <w:bCs/>
+          <w:noProof/>
+        </w:rPr>
+        <mc:AlternateContent>
+          <mc:Choice Requires="wps">
+            <w:drawing>
+              <wp:anchor distT="0" distB="0" distL="114300" distR="114300" simplePos="0" relativeHeight="251725824" behindDoc="0" locked="0" layoutInCell="1" allowOverlap="1" wp14:anchorId="6444FA4A" wp14:editId="20056B40">
+                <wp:simplePos x="0" y="0"/>
+                <wp:positionH relativeFrom="column">
+                  <wp:posOffset>3190875</wp:posOffset>
+                </wp:positionH>
+                <wp:positionV relativeFrom="paragraph">
+                  <wp:posOffset>-200025</wp:posOffset>
+                </wp:positionV>
+                <wp:extent cx="3371850" cy="3505200"/>
+                <wp:effectExtent l="0" t="0" r="19050" b="19050"/>
+                <wp:wrapNone/>
+                <wp:docPr id="108" name="Rectangle 108"/>
+                <wp:cNvGraphicFramePr/>
+                <a:graphic xmlns:a="http://schemas.openxmlformats.org/drawingml/2006/main">
+                  <a:graphicData uri="http://schemas.microsoft.com/office/word/2010/wordprocessingShape">
+                    <wps:wsp>
+                      <wps:cNvSpPr/>
+                      <wps:spPr>
+                        <a:xfrm>
+                          <a:off x="0" y="0"/>
+                          <a:ext cx="3371850" cy="3505200"/>
+                        </a:xfrm>
+                        <a:prstGeom prst="rect">
+                          <a:avLst/>
+                        </a:prstGeom>
+                        <a:solidFill>
+                          <a:schemeClr val="accent1">
+                            <a:lumMod val="60000"/>
+                            <a:lumOff val="40000"/>
+                          </a:schemeClr>
+                        </a:solidFill>
+                        <a:ln w="12700" cap="flat" cmpd="sng" algn="ctr">
+                          <a:solidFill>
+                            <a:srgbClr val="4472C4">
+                              <a:shade val="50000"/>
+                            </a:srgbClr>
+                          </a:solidFill>
+                          <a:prstDash val="solid"/>
+                          <a:miter lim="800000"/>
+                        </a:ln>
+                        <a:effectLst/>
+                      </wps:spPr>
+                      <wps:txbx>
+                        <w:txbxContent>
+                          <w:p>
+                            <w:pPr>
+                              <w:jc w:val="center"/>
+                              <w:rPr>
+                                <w:color w:val="FFFFFF" w:themeColor="background1"/>
+                                <w:sz w:val="420"/>
+                                <w:szCs w:val="420"/>
+                              </w:rPr>
+                            </w:pPr>
+                            <w:r>
+                              <w:rPr>
+                                <w:color w:val="FFFFFF" w:themeColor="background1"/>
+                                <w:sz w:val="420"/>
+                                <w:szCs w:val="420"/>
+                              </w:rPr>
+                              <w:t>2</w:t>
+                            </w:r>
+                          </w:p>
+                        </w:txbxContent>
+                      </wps:txbx>
+                      <wps:bodyPr rot="0" spcFirstLastPara="0" vertOverflow="overflow" horzOverflow="overflow" vert="horz" wrap="square" lIns="91440" tIns="45720" rIns="91440" bIns="45720" numCol="1" spcCol="0" rtlCol="0" fromWordArt="0" anchor="ctr" anchorCtr="0" forceAA="0" compatLnSpc="1">
+                        <a:prstTxWarp prst="textNoShape">
+                          <a:avLst/>
+                        </a:prstTxWarp>
+                        <a:noAutofit/>
+                      </wps:bodyPr>
+                    </wps:wsp>
+                  </a:graphicData>
+                </a:graphic>
+                <wp14:sizeRelH relativeFrom="margin">
+                  <wp14:pctWidth>0</wp14:pctWidth>
+                </wp14:sizeRelH>
+                <wp14:sizeRelV relativeFrom="margin">
+                  <wp14:pctHeight>0</wp14:pctHeight>
+                </wp14:sizeRelV>
+              </wp:anchor>
+            </w:drawing>
+          </mc:Choice>
+          <mc:Fallback>
+            <w:pict>
+              <v:rect w14:anchorId="6444FA4A" id="Rectangle 108" o:spid="_x0000_s1085" style="position:absolute;margin-left:251.25pt;margin-top:-15.75pt;width:265.5pt;height:276pt;z-index:251725824;visibility:visible;mso-wrap-style:square;mso-width-percent:0;mso-height-percent:0;mso-wrap-distance-left:9pt;mso-wrap-distance-top:0;mso-wrap-distance-right:9pt;mso-wrap-distance-bottom:0;mso-position-horizontal:absolute;mso-position-horizontal-relative:text;mso-position-vertical:absolute;mso-position-vertical-relative:text;mso-width-percent:0;mso-height-percent:0;mso-width-relative:margin;mso-height-relative:margin;v-text-anchor:middle" o:gfxdata="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" fillcolor="#8eaadb [1940]" strokecolor="#2f528f" strokeweight="1pt">
+                <v:textbox>
+                  <w:txbxContent>
+                    <w:p>
+                      <w:pPr>
+                        <w:jc w:val="center"/>
+                        <w:rPr>
+                          <w:color w:val="FFFFFF" w:themeColor="background1"/>
+                          <w:sz w:val="420"/>
+                          <w:szCs w:val="420"/>
+                        </w:rPr>
+                      </w:pPr>
+                      <w:r>
+                        <w:rPr>
+                          <w:color w:val="FFFFFF" w:themeColor="background1"/>
+                          <w:sz w:val="420"/>
+                          <w:szCs w:val="420"/>
+                        </w:rPr>
+                        <w:t>2</w:t>
+                      </w:r>
+                    </w:p>
+                  </w:txbxContent>
+                </v:textbox>
+              </v:rect>
+            </w:pict>
+          </mc:Fallback>
+        </mc:AlternateContent>
+      </w:r>
+      <w:r>
+        <w:rPr>
+          <w:b/>
+          <w:bCs/>
+          <w:noProof/>
+        </w:rPr>
+        <mc:AlternateContent>
+          <mc:Choice Requires="wps">
+            <w:drawing>
+              <wp:anchor distT="0" distB="0" distL="114300" distR="114300" simplePos="0" relativeHeight="251723776" behindDoc="0" locked="0" layoutInCell="1" allowOverlap="1" wp14:anchorId="43A06CAE" wp14:editId="12CC8C74">
+                <wp:simplePos x="0" y="0"/>
+                <wp:positionH relativeFrom="column">
+                  <wp:posOffset>-219075</wp:posOffset>
+                </wp:positionH>
+                <wp:positionV relativeFrom="paragraph">
+                  <wp:posOffset>19050</wp:posOffset>
+                </wp:positionV>
+                <wp:extent cx="3086100" cy="3086100"/>
+                <wp:effectExtent l="0" t="0" r="19050" b="19050"/>
+                <wp:wrapNone/>
+                <wp:docPr id="99" name="Rectangle: Rounded Corners 99"/>
+                <wp:cNvGraphicFramePr/>
+                <a:graphic xmlns:a="http://schemas.openxmlformats.org/drawingml/2006/main">
+                  <a:graphicData uri="http://schemas.microsoft.com/office/word/2010/wordprocessingShape">
+                    <wps:wsp>
+                      <wps:cNvSpPr/>
+                      <wps:spPr>
+                        <a:xfrm>
+                          <a:off x="0" y="0"/>
+                          <a:ext cx="3086100" cy="3086100"/>
+                        </a:xfrm>
+                        <a:prstGeom prst="roundRect">
+                          <a:avLst/>
+                        </a:prstGeom>
+                        <a:noFill/>
+                      </wps:spPr>
+                      <wps:style>
+                        <a:lnRef idx="2">
+                          <a:schemeClr val="accent1">
+                            <a:shade val="50000"/>
+                          </a:schemeClr>
+                        </a:lnRef>
+                        <a:fillRef idx="1">
+                          <a:schemeClr val="accent1"/>
+                        </a:fillRef>
+                        <a:effectRef idx="0">
+                          <a:schemeClr val="accent1"/>
+                        </a:effectRef>
+                        <a:fontRef idx="minor">
+                          <a:schemeClr val="lt1"/>
+                        </a:fontRef>
+                      </wps:style>
+                      <wps:txbx>
+                        <w:txbxContent>
+                          <w:p>
+                            <w:pPr>
+                              <w:pStyle w:val="ListParagraph"/>
+                              <w:numPr>
+                                <w:ilvl w:val="0"/>
+                                <w:numId w:val="3"/>
+                              </w:numPr>
+                              <w:rPr>
+                                <w:color w:val="000000" w:themeColor="text1"/>
+                                <w:sz w:val="28"/>
+                                <w:szCs w:val="28"/>
+                              </w:rPr>
+                            </w:pPr>
+                            <w:r>
+                              <w:rPr>
+                                <w:color w:val="000000" w:themeColor="text1"/>
+                                <w:sz w:val="28"/>
+                                <w:szCs w:val="28"/>
+                              </w:rPr>
+                              <w:t>Add payment</w:t>
+                            </w:r>
+                          </w:p>
+                          <w:p>
+                            <w:pPr>
+                              <w:pStyle w:val="ListParagraph"/>
+                              <w:numPr>
+                                <w:ilvl w:val="0"/>
+                                <w:numId w:val="3"/>
+                              </w:numPr>
+                              <w:rPr>
+                                <w:color w:val="000000" w:themeColor="text1"/>
+                                <w:sz w:val="28"/>
+                                <w:szCs w:val="28"/>
+                              </w:rPr>
+                            </w:pPr>
+                            <w:r>
+                              <w:rPr>
+                                <w:color w:val="000000" w:themeColor="text1"/>
+                                <w:sz w:val="28"/>
+                                <w:szCs w:val="28"/>
+                              </w:rPr>
+                              <w:t>Edit payment</w:t>
+                            </w:r>
+                          </w:p>
+                          <w:p>
+                            <w:pPr>
+                              <w:pStyle w:val="ListParagraph"/>
+                              <w:numPr>
+                                <w:ilvl w:val="0"/>
+                                <w:numId w:val="3"/>
+                              </w:numPr>
+                              <w:rPr>
+                                <w:color w:val="000000" w:themeColor="text1"/>
+                                <w:sz w:val="28"/>
+                                <w:szCs w:val="28"/>
+                              </w:rPr>
+                            </w:pPr>
+                            <w:r>
+                              <w:rPr>
+                                <w:color w:val="000000" w:themeColor="text1"/>
+                                <w:sz w:val="28"/>
+                                <w:szCs w:val="28"/>
+                              </w:rPr>
+                              <w:t>Fly payment</w:t>
+                            </w:r>
+                          </w:p>
+                          <w:p>
+                            <w:pPr>
+                              <w:pStyle w:val="ListParagraph"/>
+                              <w:numPr>
+                                <w:ilvl w:val="0"/>
+                                <w:numId w:val="3"/>
+                              </w:numPr>
+                              <w:rPr>
+                                <w:color w:val="000000" w:themeColor="text1"/>
+                                <w:sz w:val="28"/>
+                                <w:szCs w:val="28"/>
+                              </w:rPr>
+                            </w:pPr>
+                            <w:r>
+                              <w:rPr>
+                                <w:color w:val="000000" w:themeColor="text1"/>
+                                <w:sz w:val="28"/>
+                                <w:szCs w:val="28"/>
+                              </w:rPr>
+                              <w:t>Add user users</w:t>
+                            </w:r>
+                          </w:p>
+                          <w:p>
+                            <w:pPr>
+                              <w:pStyle w:val="ListParagraph"/>
+                              <w:numPr>
+                                <w:ilvl w:val="0"/>
+                                <w:numId w:val="3"/>
+                              </w:numPr>
+                              <w:rPr>
+                                <w:color w:val="000000" w:themeColor="text1"/>
+                                <w:sz w:val="28"/>
+                                <w:szCs w:val="28"/>
+                              </w:rPr>
+                            </w:pPr>
+                            <w:r>
+                              <w:rPr>
+                                <w:color w:val="000000" w:themeColor="text1"/>
+                                <w:sz w:val="28"/>
+                                <w:szCs w:val="28"/>
+                              </w:rPr>
+                              <w:t>Deactivate/Activate user</w:t>
+                            </w:r>
+                          </w:p>
+                          <w:p>
+                            <w:pPr>
+                              <w:pStyle w:val="ListParagraph"/>
+                              <w:numPr>
+                                <w:ilvl w:val="0"/>
+                                <w:numId w:val="3"/>
+                              </w:numPr>
+                              <w:rPr>
+                                <w:color w:val="000000" w:themeColor="text1"/>
+                                <w:sz w:val="28"/>
+                                <w:szCs w:val="28"/>
+                              </w:rPr>
+                            </w:pPr>
+                            <w:r>
+                              <w:rPr>
+                                <w:color w:val="000000" w:themeColor="text1"/>
+                                <w:sz w:val="28"/>
+                                <w:szCs w:val="28"/>
+                              </w:rPr>
+                              <w:t>Deactivate/Activate company</w:t>
+                            </w:r>
+                          </w:p>
+                          <w:p>
+                            <w:pPr>
+                              <w:pStyle w:val="ListParagraph"/>
+                              <w:numPr>
+                                <w:ilvl w:val="0"/>
+                                <w:numId w:val="3"/>
+                              </w:numPr>
+                              <w:rPr>
+                                <w:color w:val="000000" w:themeColor="text1"/>
+                                <w:sz w:val="28"/>
+                                <w:szCs w:val="28"/>
+                              </w:rPr>
+                            </w:pPr>
+                            <w:r>
+                              <w:rPr>
+                                <w:color w:val="000000" w:themeColor="text1"/>
+                                <w:sz w:val="28"/>
+                                <w:szCs w:val="28"/>
+                              </w:rPr>
+                              <w:t xml:space="preserve">Deactivate/Activate service </w:t>
+                            </w:r>
+                          </w:p>
+                          <w:p>
+                            <w:pPr>
+                              <w:pStyle w:val="ListParagraph"/>
+                              <w:numPr>
+                                <w:ilvl w:val="0"/>
+                                <w:numId w:val="3"/>
+                              </w:numPr>
+                              <w:rPr>
+                                <w:color w:val="000000" w:themeColor="text1"/>
+                                <w:sz w:val="28"/>
+                                <w:szCs w:val="28"/>
+                              </w:rPr>
+                            </w:pPr>
+                            <w:r>
+                              <w:rPr>
+                                <w:color w:val="000000" w:themeColor="text1"/>
+                                <w:sz w:val="28"/>
+                                <w:szCs w:val="28"/>
+                              </w:rPr>
+                              <w:t>Deactivate/Activate period</w:t>
+                            </w:r>
+                          </w:p>
+                        </w:txbxContent>
+                      </wps:txbx>
+                      <wps:bodyPr rot="0" spcFirstLastPara="0" vertOverflow="overflow" horzOverflow="overflow" vert="horz" wrap="square" lIns="91440" tIns="45720" rIns="91440" bIns="45720" numCol="1" spcCol="0" rtlCol="0" fromWordArt="0" anchor="ctr" anchorCtr="0" forceAA="0" compatLnSpc="1">
+                        <a:prstTxWarp prst="textNoShape">
+                          <a:avLst/>
+                        </a:prstTxWarp>
+                        <a:noAutofit/>
+                      </wps:bodyPr>
+                    </wps:wsp>
+                  </a:graphicData>
+                </a:graphic>
+              </wp:anchor>
+            </w:drawing>
+          </mc:Choice>
+          <mc:Fallback>
+            <w:pict>
+              <v:roundrect w14:anchorId="43A06CAE" id="Rectangle: Rounded Corners 99" o:spid="_x0000_s1086" style="position:absolute;margin-left:-17.25pt;margin-top:1.5pt;width:243pt;height:243pt;z-index:251723776;visibility:visible;mso-wrap-style:square;mso-wrap-distance-left:9pt;mso-wrap-distance-top:0;mso-wrap-distance-right:9pt;mso-wrap-distance-bottom:0;mso-position-horizontal:absolute;mso-position-horizontal-relative:text;mso-position-vertical:absolute;mso-position-vertical-relative:text;v-text-anchor:middle" arcsize="10923f" o:gfxdata="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" filled="f" strokecolor="#1f3763 [1604]" strokeweight="1pt">
+                <v:stroke joinstyle="miter"/>
+                <v:textbox>
+                  <w:txbxContent>
+                    <w:p>
+                      <w:pPr>
+                        <w:pStyle w:val="ListParagraph"/>
+                        <w:numPr>
+                          <w:ilvl w:val="0"/>
+                          <w:numId w:val="3"/>
+                        </w:numPr>
+                        <w:rPr>
+                          <w:color w:val="000000" w:themeColor="text1"/>
+                          <w:sz w:val="28"/>
+                          <w:szCs w:val="28"/>
+                        </w:rPr>
+                      </w:pPr>
+                      <w:r>
+                        <w:rPr>
+                          <w:color w:val="000000" w:themeColor="text1"/>
+                          <w:sz w:val="28"/>
+                          <w:szCs w:val="28"/>
+                        </w:rPr>
+                        <w:t>Add payment</w:t>
+                      </w:r>
+                    </w:p>
+                    <w:p>
+                      <w:pPr>
+                        <w:pStyle w:val="ListParagraph"/>
+                        <w:numPr>
+                          <w:ilvl w:val="0"/>
+                          <w:numId w:val="3"/>
+                        </w:numPr>
+                        <w:rPr>
+                          <w:color w:val="000000" w:themeColor="text1"/>
+                          <w:sz w:val="28"/>
+                          <w:szCs w:val="28"/>
+                        </w:rPr>
+                      </w:pPr>
+                      <w:r>
+                        <w:rPr>
+                          <w:color w:val="000000" w:themeColor="text1"/>
+                          <w:sz w:val="28"/>
+                          <w:szCs w:val="28"/>
+                        </w:rPr>
+                        <w:t>Edit payment</w:t>
+                      </w:r>
+                    </w:p>
+                    <w:p>
+                      <w:pPr>
+                        <w:pStyle w:val="ListParagraph"/>
+                        <w:numPr>
+                          <w:ilvl w:val="0"/>
+                          <w:numId w:val="3"/>
+                        </w:numPr>
+                        <w:rPr>
+                          <w:color w:val="000000" w:themeColor="text1"/>
+                          <w:sz w:val="28"/>
+                          <w:szCs w:val="28"/>
+                        </w:rPr>
+                      </w:pPr>
+                      <w:r>
+                        <w:rPr>
+                          <w:color w:val="000000" w:themeColor="text1"/>
+                          <w:sz w:val="28"/>
+                          <w:szCs w:val="28"/>
+                        </w:rPr>
+                        <w:t>Fly payment</w:t>
+                      </w:r>
+                    </w:p>
+                    <w:p>
+                      <w:pPr>
+                        <w:pStyle w:val="ListParagraph"/>
+                        <w:numPr>
+                          <w:ilvl w:val="0"/>
+                          <w:numId w:val="3"/>
+                        </w:numPr>
+                        <w:rPr>
+                          <w:color w:val="000000" w:themeColor="text1"/>
+                          <w:sz w:val="28"/>
+                          <w:szCs w:val="28"/>
+                        </w:rPr>
+                      </w:pPr>
+                      <w:r>
+                        <w:rPr>
+                          <w:color w:val="000000" w:themeColor="text1"/>
+                          <w:sz w:val="28"/>
+                          <w:szCs w:val="28"/>
+                        </w:rPr>
+                        <w:t>Add user users</w:t>
+                      </w:r>
+                    </w:p>
+                    <w:p>
+                      <w:pPr>
+                        <w:pStyle w:val="ListParagraph"/>
+                        <w:numPr>
+                          <w:ilvl w:val="0"/>
+                          <w:numId w:val="3"/>
+                        </w:numPr>
+                        <w:rPr>
+                          <w:color w:val="000000" w:themeColor="text1"/>
+                          <w:sz w:val="28"/>
+                          <w:szCs w:val="28"/>
+                        </w:rPr>
+                      </w:pPr>
+                      <w:r>
+                        <w:rPr>
+                          <w:color w:val="000000" w:themeColor="text1"/>
+                          <w:sz w:val="28"/>
+                          <w:szCs w:val="28"/>
+                        </w:rPr>
+                        <w:t>Deactivate/Activate user</w:t>
+                      </w:r>
+                    </w:p>
+                    <w:p>
+                      <w:pPr>
+                        <w:pStyle w:val="ListParagraph"/>
+                        <w:numPr>
+                          <w:ilvl w:val="0"/>
+                          <w:numId w:val="3"/>
+                        </w:numPr>
+                        <w:rPr>
+                          <w:color w:val="000000" w:themeColor="text1"/>
+                          <w:sz w:val="28"/>
+                          <w:szCs w:val="28"/>
+                        </w:rPr>
+                      </w:pPr>
+                      <w:r>
+                        <w:rPr>
+                          <w:color w:val="000000" w:themeColor="text1"/>
+                          <w:sz w:val="28"/>
+                          <w:szCs w:val="28"/>
+                        </w:rPr>
+                        <w:t>Deactivate/Activate company</w:t>
+                      </w:r>
+                    </w:p>
+                    <w:p>
+                      <w:pPr>
+                        <w:pStyle w:val="ListParagraph"/>
+                        <w:numPr>
+                          <w:ilvl w:val="0"/>
+                          <w:numId w:val="3"/>
+                        </w:numPr>
+                        <w:rPr>
+                          <w:color w:val="000000" w:themeColor="text1"/>
+                          <w:sz w:val="28"/>
+                          <w:szCs w:val="28"/>
+                        </w:rPr>
+                      </w:pPr>
+                      <w:r>
+                        <w:rPr>
+                          <w:color w:val="000000" w:themeColor="text1"/>
+                          <w:sz w:val="28"/>
+                          <w:szCs w:val="28"/>
+                        </w:rPr>
+                        <w:t xml:space="preserve">Deactivate/Activate service </w:t>
+                      </w:r>
+                    </w:p>
+                    <w:p>
+                      <w:pPr>
+                        <w:pStyle w:val="ListParagraph"/>
+                        <w:numPr>
+                          <w:ilvl w:val="0"/>
+                          <w:numId w:val="3"/>
+                        </w:numPr>
+                        <w:rPr>
+                          <w:color w:val="000000" w:themeColor="text1"/>
+                          <w:sz w:val="28"/>
+                          <w:szCs w:val="28"/>
+                        </w:rPr>
+                      </w:pPr>
+                      <w:r>
+                        <w:rPr>
+                          <w:color w:val="000000" w:themeColor="text1"/>
+                          <w:sz w:val="28"/>
+                          <w:szCs w:val="28"/>
+                        </w:rPr>
+                        <w:t>Deactivate/Activate period</w:t>
+                      </w:r>
+                    </w:p>
+                  </w:txbxContent>
+                </v:textbox>
+              </v:roundrect>
+            </w:pict>
+          </mc:Fallback>
+        </mc:AlternateContent>
+      </w:r>
+      <w:r>
+        <w:rPr>
+          <w:b/>
+          <w:bCs/>
+          <w:noProof/>
+        </w:rPr>
+        <mc:AlternateContent>
+          <mc:Choice Requires="wps">
+            <w:drawing>
+              <wp:anchor distT="0" distB="0" distL="114300" distR="114300" simplePos="0" relativeHeight="251722752" behindDoc="0" locked="0" layoutInCell="1" allowOverlap="1" wp14:anchorId="1620B554" wp14:editId="1B2AD255">
+                <wp:simplePos x="0" y="0"/>
+                <wp:positionH relativeFrom="column">
+                  <wp:posOffset>-361950</wp:posOffset>
+                </wp:positionH>
+                <wp:positionV relativeFrom="paragraph">
+                  <wp:posOffset>-200025</wp:posOffset>
+                </wp:positionV>
+                <wp:extent cx="3371850" cy="3505200"/>
+                <wp:effectExtent l="0" t="0" r="19050" b="19050"/>
+                <wp:wrapNone/>
+                <wp:docPr id="96" name="Rectangle 96"/>
+                <wp:cNvGraphicFramePr/>
+                <a:graphic xmlns:a="http://schemas.openxmlformats.org/drawingml/2006/main">
+                  <a:graphicData uri="http://schemas.microsoft.com/office/word/2010/wordprocessingShape">
+                    <wps:wsp>
+                      <wps:cNvSpPr/>
+                      <wps:spPr>
+                        <a:xfrm>
+                          <a:off x="0" y="0"/>
+                          <a:ext cx="3371850" cy="3505200"/>
+                        </a:xfrm>
+                        <a:prstGeom prst="rect">
+                          <a:avLst/>
+                        </a:prstGeom>
+                        <a:gradFill flip="none" rotWithShape="1">
+                          <a:gsLst>
+                            <a:gs pos="0">
+                              <a:schemeClr val="accent1">
+                                <a:shade val="30000"/>
+                                <a:satMod val="115000"/>
+                              </a:schemeClr>
+                            </a:gs>
+                            <a:gs pos="50000">
+                              <a:schemeClr val="accent1">
+                                <a:shade val="67500"/>
+                                <a:satMod val="115000"/>
+                              </a:schemeClr>
+                            </a:gs>
+                            <a:gs pos="100000">
+                              <a:schemeClr val="accent1">
+                                <a:shade val="100000"/>
+                                <a:satMod val="115000"/>
+                              </a:schemeClr>
+                            </a:gs>
+                          </a:gsLst>
+                          <a:lin ang="5400000" scaled="1"/>
+                          <a:tileRect/>
+                        </a:gradFill>
+                      </wps:spPr>
+                      <wps:style>
+                        <a:lnRef idx="2">
+                          <a:schemeClr val="accent1">
+                            <a:shade val="50000"/>
+                          </a:schemeClr>
+                        </a:lnRef>
+                        <a:fillRef idx="1">
+                          <a:schemeClr val="accent1"/>
+                        </a:fillRef>
+                        <a:effectRef idx="0">
+                          <a:schemeClr val="accent1"/>
+                        </a:effectRef>
+                        <a:fontRef idx="minor">
+                          <a:schemeClr val="lt1"/>
+                        </a:fontRef>
+                      </wps:style>
+                      <wps:txbx>
+                        <w:txbxContent>
+                          <w:p>
+                            <w:pPr>
+                              <w:jc w:val="center"/>
+                              <w:rPr>
+                                <w:sz w:val="420"/>
+                                <w:szCs w:val="420"/>
+                              </w:rPr>
+                            </w:pPr>
+                            <w:bookmarkStart w:id="2" w:name="_Hlk25148923"/>
+                            <w:bookmarkStart w:id="3" w:name="_Hlk25148924"/>
+                            <w:bookmarkStart w:id="4" w:name="_Hlk25148925"/>
+                            <w:bookmarkStart w:id="5" w:name="_Hlk25148926"/>
+                            <w:bookmarkStart w:id="6" w:name="_Hlk25148927"/>
+                            <w:bookmarkStart w:id="7" w:name="_Hlk25148928"/>
+                            <w:bookmarkStart w:id="8" w:name="_Hlk25148929"/>
+                            <w:bookmarkStart w:id="9" w:name="_Hlk25148930"/>
+                            <w:bookmarkStart w:id="10" w:name="_Hlk25148931"/>
+                            <w:bookmarkStart w:id="11" w:name="_Hlk25148932"/>
+                            <w:r>
+                              <w:rPr>
+                                <w:sz w:val="420"/>
+                                <w:szCs w:val="420"/>
+                              </w:rPr>
+                              <w:t>1</w:t>
+                            </w:r>
+                            <w:bookmarkEnd w:id="2"/>
+                            <w:bookmarkEnd w:id="3"/>
+                            <w:bookmarkEnd w:id="4"/>
+                            <w:bookmarkEnd w:id="5"/>
+                            <w:bookmarkEnd w:id="6"/>
+                            <w:bookmarkEnd w:id="7"/>
+                            <w:bookmarkEnd w:id="8"/>
+                            <w:bookmarkEnd w:id="9"/>
+                            <w:bookmarkEnd w:id="10"/>
+                            <w:bookmarkEnd w:id="11"/>
+                          </w:p>
+                        </w:txbxContent>
+                      </wps:txbx>
+                      <wps:bodyPr rot="0" spcFirstLastPara="0" vertOverflow="overflow" horzOverflow="overflow" vert="horz" wrap="square" lIns="91440" tIns="45720" rIns="91440" bIns="45720" numCol="1" spcCol="0" rtlCol="0" fromWordArt="0" anchor="ctr" anchorCtr="0" forceAA="0" compatLnSpc="1">
+                        <a:prstTxWarp prst="textNoShape">
+                          <a:avLst/>
+                        </a:prstTxWarp>
+                        <a:noAutofit/>
+                      </wps:bodyPr>
+                    </wps:wsp>
+                  </a:graphicData>
+                </a:graphic>
+                <wp14:sizeRelH relativeFrom="margin">
+                  <wp14:pctWidth>0</wp14:pctWidth>
+                </wp14:sizeRelH>
+                <wp14:sizeRelV relativeFrom="margin">
+                  <wp14:pctHeight>0</wp14:pctHeight>
+                </wp14:sizeRelV>
+              </wp:anchor>
+            </w:drawing>
+          </mc:Choice>
+          <mc:Fallback>
+            <w:pict>
+              <v:rect w14:anchorId="1620B554" id="Rectangle 96" o:spid="_x0000_s1087" style="position:absolute;margin-left:-28.5pt;margin-top:-15.75pt;width:265.5pt;height:276pt;z-index:251722752;visibility:visible;mso-wrap-style:square;mso-width-percent:0;mso-height-percent:0;mso-wrap-distance-left:9pt;mso-wrap-distance-top:0;mso-wrap-distance-right:9pt;mso-wrap-distance-bottom:0;mso-position-horizontal:absolute;mso-position-horizontal-relative:text;mso-position-vertical:absolute;mso-position-vertical-relative:text;mso-width-percent:0;mso-height-percent:0;mso-width-relative:margin;mso-height-relative:margin;v-text-anchor:middle" o:gfxdata="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" fillcolor="#13213b [964]" strokecolor="#1f3763 [1604]" strokeweight="1pt">
+                <v:fill color2="#4472c4 [3204]" rotate="t" colors="0 #1e3e77;.5 #2f5cac;1 #3a6fce" focus="100%" type="gradient"/>
+                <v:textbox>
+                  <w:txbxContent>
+                    <w:p>
+                      <w:pPr>
+                        <w:jc w:val="center"/>
+                        <w:rPr>
+                          <w:sz w:val="420"/>
+                          <w:szCs w:val="420"/>
+                        </w:rPr>
+                      </w:pPr>
+                      <w:bookmarkStart w:id="12" w:name="_Hlk25148923"/>
+                      <w:bookmarkStart w:id="13" w:name="_Hlk25148924"/>
+                      <w:bookmarkStart w:id="14" w:name="_Hlk25148925"/>
+                      <w:bookmarkStart w:id="15" w:name="_Hlk25148926"/>
+                      <w:bookmarkStart w:id="16" w:name="_Hlk25148927"/>
+                      <w:bookmarkStart w:id="17" w:name="_Hlk25148928"/>
+                      <w:bookmarkStart w:id="18" w:name="_Hlk25148929"/>
+                      <w:bookmarkStart w:id="19" w:name="_Hlk25148930"/>
+                      <w:bookmarkStart w:id="20" w:name="_Hlk25148931"/>
+                      <w:bookmarkStart w:id="21" w:name="_Hlk25148932"/>
+                      <w:r>
+                        <w:rPr>
+                          <w:sz w:val="420"/>
+                          <w:szCs w:val="420"/>
+                        </w:rPr>
+                        <w:t>1</w:t>
+                      </w:r>
+                      <w:bookmarkEnd w:id="12"/>
+                      <w:bookmarkEnd w:id="13"/>
+                      <w:bookmarkEnd w:id="14"/>
+                      <w:bookmarkEnd w:id="15"/>
+                      <w:bookmarkEnd w:id="16"/>
+                      <w:bookmarkEnd w:id="17"/>
+                      <w:bookmarkEnd w:id="18"/>
+                      <w:bookmarkEnd w:id="19"/>
+                      <w:bookmarkEnd w:id="20"/>
+                      <w:bookmarkEnd w:id="21"/>
+                    </w:p>
+                  </w:txbxContent>
+                </v:textbox>
+              </v:rect>
+            </w:pict>
+          </mc:Fallback>
+        </mc:AlternateContent>
+      </w:r>
+    </w:p>
+    <w:p/>
+    <w:p/>
+    <w:p/>
+    <w:p/>
+    <w:p/>
+    <w:p/>
+    <w:p/>
+    <w:p/>
+    <w:p/>
+    <w:p/>
+    <w:p/>
+    <w:p/>
+    <w:p/>
+    <w:p/>
+    <w:p/>
+    <w:p/>
+    <w:p/>
+    <w:p/>
+    <w:p/>
+    <w:p/>
+    <w:p/>
+    <w:p/>
+    <w:p/>
+    <w:p/>
+    <w:p/>
+    <w:p>
+      <w:pPr>
+        <w:rPr>
+          <w:b/>
+          <w:bCs/>
+        </w:rPr>
+      </w:pPr>
+    </w:p>
+    <w:p>
+      <w:pPr>
+        <w:tabs>
+          <w:tab w:val="left" w:pos="7320"/>
+        </w:tabs>
+      </w:pPr>
+      <w:r>
+        <w:tab/>
+      </w:r>
+    </w:p>
+    <w:p>
+      <w:pPr>
+        <w:tabs>
+          <w:tab w:val="left" w:pos="7320"/>
+        </w:tabs>
+        <w:rPr>
+          <w:b/>
+          <w:bCs/>
+        </w:rPr>
+      </w:pPr>
+      <w:r>
+        <w:rPr>
+          <w:b/>
+          <w:bCs/>
+        </w:rPr>
+        <w:t>3.5</w:t>
+      </w:r>
+      <w:r>
+        <w:rPr>
+          <w:b/>
+          <w:bCs/>
+        </w:rPr>
+        <w:t xml:space="preserve"> </w:t>
+      </w:r>
+      <w:r>
+        <w:rPr>
+          <w:b/>
+          <w:bCs/>
+        </w:rPr>
+        <w:t>Groups</w:t>
+      </w:r>
     </w:p>
     <w:sectPr>
       <w:footerReference w:type="default" r:id="rId9"/>
@@ -10892,6 +13356,119 @@
     </w:lvl>
   </w:abstractNum>
   <w:abstractNum w:abstractNumId="1" w15:restartNumberingAfterBreak="0">
+    <w:nsid w:val="4C34264B"/>
+    <w:multiLevelType w:val="hybridMultilevel"/>
+    <w:tmpl w:val="6C78D024"/>
+    <w:lvl w:ilvl="0" w:tplc="04090001">
+      <w:start w:val="1"/>
+      <w:numFmt w:val="bullet"/>
+      <w:lvlText w:val=""/>
+      <w:lvlJc w:val="left"/>
+      <w:pPr>
+        <w:ind w:left="720" w:hanging="360"/>
+      </w:pPr>
+      <w:rPr>
+        <w:rFonts w:ascii="Symbol" w:hAnsi="Symbol" w:hint="default"/>
+      </w:rPr>
+    </w:lvl>
+    <w:lvl w:ilvl="1" w:tplc="04090003" w:tentative="1">
+      <w:start w:val="1"/>
+      <w:numFmt w:val="bullet"/>
+      <w:lvlText w:val="o"/>
+      <w:lvlJc w:val="left"/>
+      <w:pPr>
+        <w:ind w:left="1440" w:hanging="360"/>
+      </w:pPr>
+      <w:rPr>
+        <w:rFonts w:ascii="Courier New" w:hAnsi="Courier New" w:cs="Courier New" w:hint="default"/>
+      </w:rPr>
+    </w:lvl>
+    <w:lvl w:ilvl="2" w:tplc="04090005" w:tentative="1">
+      <w:start w:val="1"/>
+      <w:numFmt w:val="bullet"/>
+      <w:lvlText w:val=""/>
+      <w:lvlJc w:val="left"/>
+      <w:pPr>
+        <w:ind w:left="2160" w:hanging="360"/>
+      </w:pPr>
+      <w:rPr>
+        <w:rFonts w:ascii="Wingdings" w:hAnsi="Wingdings" w:hint="default"/>
+      </w:rPr>
+    </w:lvl>
+    <w:lvl w:ilvl="3" w:tplc="04090001" w:tentative="1">
+      <w:start w:val="1"/>
+      <w:numFmt w:val="bullet"/>
+      <w:lvlText w:val=""/>
+      <w:lvlJc w:val="left"/>
+      <w:pPr>
+        <w:ind w:left="2880" w:hanging="360"/>
+      </w:pPr>
+      <w:rPr>
+        <w:rFonts w:ascii="Symbol" w:hAnsi="Symbol" w:hint="default"/>
+      </w:rPr>
+    </w:lvl>
+    <w:lvl w:ilvl="4" w:tplc="04090003" w:tentative="1">
+      <w:start w:val="1"/>
+      <w:numFmt w:val="bullet"/>
+      <w:lvlText w:val="o"/>
+      <w:lvlJc w:val="left"/>
+      <w:pPr>
+        <w:ind w:left="3600" w:hanging="360"/>
+      </w:pPr>
+      <w:rPr>
+        <w:rFonts w:ascii="Courier New" w:hAnsi="Courier New" w:cs="Courier New" w:hint="default"/>
+      </w:rPr>
+    </w:lvl>
+    <w:lvl w:ilvl="5" w:tplc="04090005" w:tentative="1">
+      <w:start w:val="1"/>
+      <w:numFmt w:val="bullet"/>
+      <w:lvlText w:val=""/>
+      <w:lvlJc w:val="left"/>
+      <w:pPr>
+        <w:ind w:left="4320" w:hanging="360"/>
+      </w:pPr>
+      <w:rPr>
+        <w:rFonts w:ascii="Wingdings" w:hAnsi="Wingdings" w:hint="default"/>
+      </w:rPr>
+    </w:lvl>
+    <w:lvl w:ilvl="6" w:tplc="04090001" w:tentative="1">
+      <w:start w:val="1"/>
+      <w:numFmt w:val="bullet"/>
+      <w:lvlText w:val=""/>
+      <w:lvlJc w:val="left"/>
+      <w:pPr>
+        <w:ind w:left="5040" w:hanging="360"/>
+      </w:pPr>
+      <w:rPr>
+        <w:rFonts w:ascii="Symbol" w:hAnsi="Symbol" w:hint="default"/>
+      </w:rPr>
+    </w:lvl>
+    <w:lvl w:ilvl="7" w:tplc="04090003" w:tentative="1">
+      <w:start w:val="1"/>
+      <w:numFmt w:val="bullet"/>
+      <w:lvlText w:val="o"/>
+      <w:lvlJc w:val="left"/>
+      <w:pPr>
+        <w:ind w:left="5760" w:hanging="360"/>
+      </w:pPr>
+      <w:rPr>
+        <w:rFonts w:ascii="Courier New" w:hAnsi="Courier New" w:cs="Courier New" w:hint="default"/>
+      </w:rPr>
+    </w:lvl>
+    <w:lvl w:ilvl="8" w:tplc="04090005" w:tentative="1">
+      <w:start w:val="1"/>
+      <w:numFmt w:val="bullet"/>
+      <w:lvlText w:val=""/>
+      <w:lvlJc w:val="left"/>
+      <w:pPr>
+        <w:ind w:left="6480" w:hanging="360"/>
+      </w:pPr>
+      <w:rPr>
+        <w:rFonts w:ascii="Wingdings" w:hAnsi="Wingdings" w:hint="default"/>
+      </w:rPr>
+    </w:lvl>
+  </w:abstractNum>
+  <w:abstractNum w:abstractNumId="2" w15:restartNumberingAfterBreak="0">
     <w:nsid w:val="65070AF7"/>
     <w:multiLevelType w:val="hybridMultilevel"/>
     <w:tmpl w:val="D2626FC4"/>
@@ -11005,10 +13582,13 @@
     </w:lvl>
   </w:abstractNum>
   <w:num w:numId="1">
-    <w:abstractNumId w:val="1"/>
+    <w:abstractNumId w:val="2"/>
   </w:num>
   <w:num w:numId="2">
     <w:abstractNumId w:val="0"/>
+  </w:num>
+  <w:num w:numId="3">
+    <w:abstractNumId w:val="1"/>
   </w:num>
 </w:numbering>
 </file>

</xml_diff>